<commit_message>
revisi KAK kefarmasian dan KAK Audit internal farmasi
</commit_message>
<xml_diff>
--- a/ukp/3.10_Kefarmasian/Dokumen Kefarmasian/4. KAK Pelayanan Kefarmasian.docx
+++ b/ukp/3.10_Kefarmasian/Dokumen Kefarmasian/4. KAK Pelayanan Kefarmasian.docx
@@ -260,236 +260,6 @@
         <w:t>Pelayanan Kefarmasian</w:t>
       </w:r>
     </w:p>
-    <w:tbl>
-      <w:tblPr>
-        <w:tblStyle w:val="3"/>
-        <w:tblW w:w="0" w:type="auto"/>
-        <w:tblInd w:w="2093" w:type="dxa"/>
-        <w:tblBorders>
-          <w:top w:val="single" w:color="000000" w:sz="4" w:space="0"/>
-          <w:left w:val="single" w:color="000000" w:sz="4" w:space="0"/>
-          <w:bottom w:val="single" w:color="000000" w:sz="4" w:space="0"/>
-          <w:right w:val="single" w:color="000000" w:sz="4" w:space="0"/>
-          <w:insideH w:val="single" w:color="000000" w:sz="4" w:space="0"/>
-          <w:insideV w:val="single" w:color="000000" w:sz="4" w:space="0"/>
-        </w:tblBorders>
-        <w:tblLayout w:type="autofit"/>
-        <w:tblCellMar>
-          <w:top w:w="0" w:type="dxa"/>
-          <w:left w:w="108" w:type="dxa"/>
-          <w:bottom w:w="0" w:type="dxa"/>
-          <w:right w:w="108" w:type="dxa"/>
-        </w:tblCellMar>
-      </w:tblPr>
-      <w:tblGrid>
-        <w:gridCol w:w="1796"/>
-        <w:gridCol w:w="2693"/>
-      </w:tblGrid>
-      <w:tr>
-        <w:tblPrEx>
-          <w:tblBorders>
-            <w:top w:val="single" w:color="000000" w:sz="4" w:space="0"/>
-            <w:left w:val="single" w:color="000000" w:sz="4" w:space="0"/>
-            <w:bottom w:val="single" w:color="000000" w:sz="4" w:space="0"/>
-            <w:right w:val="single" w:color="000000" w:sz="4" w:space="0"/>
-            <w:insideH w:val="single" w:color="000000" w:sz="4" w:space="0"/>
-            <w:insideV w:val="single" w:color="000000" w:sz="4" w:space="0"/>
-          </w:tblBorders>
-          <w:tblCellMar>
-            <w:top w:w="0" w:type="dxa"/>
-            <w:left w:w="108" w:type="dxa"/>
-            <w:bottom w:w="0" w:type="dxa"/>
-            <w:right w:w="108" w:type="dxa"/>
-          </w:tblCellMar>
-        </w:tblPrEx>
-        <w:tc>
-          <w:tcPr>
-            <w:tcW w:w="1796" w:type="dxa"/>
-            <w:noWrap w:val="0"/>
-            <w:vAlign w:val="top"/>
-          </w:tcPr>
-          <w:p>
-            <w:pPr>
-              <w:spacing w:after="0" w:line="240" w:lineRule="auto"/>
-              <w:rPr>
-                <w:rFonts w:ascii="Bookman Old Style" w:hAnsi="Bookman Old Style" w:cs="Arial"/>
-                <w:b/>
-                <w:sz w:val="20"/>
-                <w:szCs w:val="20"/>
-              </w:rPr>
-            </w:pPr>
-            <w:r>
-              <w:rPr>
-                <w:rFonts w:ascii="Bookman Old Style" w:hAnsi="Bookman Old Style" w:cs="Arial"/>
-                <w:b/>
-                <w:sz w:val="20"/>
-                <w:szCs w:val="20"/>
-              </w:rPr>
-              <w:t>Nomor        :</w:t>
-            </w:r>
-          </w:p>
-        </w:tc>
-        <w:tc>
-          <w:tcPr>
-            <w:tcW w:w="2693" w:type="dxa"/>
-            <w:noWrap w:val="0"/>
-            <w:vAlign w:val="top"/>
-          </w:tcPr>
-          <w:p>
-            <w:pPr>
-              <w:spacing w:line="240" w:lineRule="auto"/>
-              <w:rPr>
-                <w:rFonts w:hint="default" w:ascii="Bookman Old Style" w:hAnsi="Bookman Old Style" w:cs="Arial"/>
-                <w:lang w:val="en-US"/>
-              </w:rPr>
-            </w:pPr>
-            <w:r>
-              <w:rPr>
-                <w:rFonts w:hint="default" w:ascii="Bookman Old Style" w:hAnsi="Bookman Old Style" w:cs="Arial"/>
-                <w:lang w:val="en-US"/>
-              </w:rPr>
-              <w:t>155/KAK/3/2024</w:t>
-            </w:r>
-          </w:p>
-        </w:tc>
-      </w:tr>
-      <w:tr>
-        <w:tblPrEx>
-          <w:tblBorders>
-            <w:top w:val="single" w:color="000000" w:sz="4" w:space="0"/>
-            <w:left w:val="single" w:color="000000" w:sz="4" w:space="0"/>
-            <w:bottom w:val="single" w:color="000000" w:sz="4" w:space="0"/>
-            <w:right w:val="single" w:color="000000" w:sz="4" w:space="0"/>
-            <w:insideH w:val="single" w:color="000000" w:sz="4" w:space="0"/>
-            <w:insideV w:val="single" w:color="000000" w:sz="4" w:space="0"/>
-          </w:tblBorders>
-          <w:tblCellMar>
-            <w:top w:w="0" w:type="dxa"/>
-            <w:left w:w="108" w:type="dxa"/>
-            <w:bottom w:w="0" w:type="dxa"/>
-            <w:right w:w="108" w:type="dxa"/>
-          </w:tblCellMar>
-        </w:tblPrEx>
-        <w:tc>
-          <w:tcPr>
-            <w:tcW w:w="1796" w:type="dxa"/>
-            <w:noWrap w:val="0"/>
-            <w:vAlign w:val="top"/>
-          </w:tcPr>
-          <w:p>
-            <w:pPr>
-              <w:spacing w:after="0" w:line="240" w:lineRule="auto"/>
-              <w:rPr>
-                <w:rFonts w:ascii="Bookman Old Style" w:hAnsi="Bookman Old Style" w:cs="Arial"/>
-                <w:b/>
-                <w:sz w:val="20"/>
-                <w:szCs w:val="20"/>
-              </w:rPr>
-            </w:pPr>
-            <w:r>
-              <w:rPr>
-                <w:rFonts w:ascii="Bookman Old Style" w:hAnsi="Bookman Old Style" w:cs="Arial"/>
-                <w:b/>
-                <w:sz w:val="20"/>
-                <w:szCs w:val="20"/>
-              </w:rPr>
-              <w:t>Revisi Ke    :</w:t>
-            </w:r>
-          </w:p>
-        </w:tc>
-        <w:tc>
-          <w:tcPr>
-            <w:tcW w:w="2693" w:type="dxa"/>
-            <w:noWrap w:val="0"/>
-            <w:vAlign w:val="top"/>
-          </w:tcPr>
-          <w:p>
-            <w:pPr>
-              <w:spacing w:line="240" w:lineRule="auto"/>
-              <w:rPr>
-                <w:rFonts w:hint="default" w:ascii="Bookman Old Style" w:hAnsi="Bookman Old Style" w:cs="Arial"/>
-                <w:lang w:val="en-US"/>
-              </w:rPr>
-            </w:pPr>
-            <w:r>
-              <w:rPr>
-                <w:rFonts w:hint="default" w:ascii="Bookman Old Style" w:hAnsi="Bookman Old Style" w:cs="Arial"/>
-                <w:lang w:val="en-US"/>
-              </w:rPr>
-              <w:t>00</w:t>
-            </w:r>
-          </w:p>
-        </w:tc>
-      </w:tr>
-      <w:tr>
-        <w:tblPrEx>
-          <w:tblBorders>
-            <w:top w:val="single" w:color="000000" w:sz="4" w:space="0"/>
-            <w:left w:val="single" w:color="000000" w:sz="4" w:space="0"/>
-            <w:bottom w:val="single" w:color="000000" w:sz="4" w:space="0"/>
-            <w:right w:val="single" w:color="000000" w:sz="4" w:space="0"/>
-            <w:insideH w:val="single" w:color="000000" w:sz="4" w:space="0"/>
-            <w:insideV w:val="single" w:color="000000" w:sz="4" w:space="0"/>
-          </w:tblBorders>
-          <w:tblCellMar>
-            <w:top w:w="0" w:type="dxa"/>
-            <w:left w:w="108" w:type="dxa"/>
-            <w:bottom w:w="0" w:type="dxa"/>
-            <w:right w:w="108" w:type="dxa"/>
-          </w:tblCellMar>
-        </w:tblPrEx>
-        <w:tc>
-          <w:tcPr>
-            <w:tcW w:w="1796" w:type="dxa"/>
-            <w:noWrap w:val="0"/>
-            <w:vAlign w:val="top"/>
-          </w:tcPr>
-          <w:p>
-            <w:pPr>
-              <w:spacing w:after="0" w:line="240" w:lineRule="auto"/>
-              <w:rPr>
-                <w:rFonts w:ascii="Bookman Old Style" w:hAnsi="Bookman Old Style" w:cs="Arial"/>
-                <w:b/>
-                <w:sz w:val="20"/>
-                <w:szCs w:val="20"/>
-              </w:rPr>
-            </w:pPr>
-            <w:r>
-              <w:rPr>
-                <w:rFonts w:ascii="Bookman Old Style" w:hAnsi="Bookman Old Style" w:cs="Arial"/>
-                <w:b/>
-                <w:sz w:val="20"/>
-                <w:szCs w:val="20"/>
-              </w:rPr>
-              <w:t>Berlaku Tgl:</w:t>
-            </w:r>
-          </w:p>
-        </w:tc>
-        <w:tc>
-          <w:tcPr>
-            <w:tcW w:w="2693" w:type="dxa"/>
-            <w:noWrap w:val="0"/>
-            <w:vAlign w:val="top"/>
-          </w:tcPr>
-          <w:p>
-            <w:pPr>
-              <w:spacing w:line="240" w:lineRule="auto"/>
-              <w:rPr>
-                <w:rFonts w:hint="default" w:ascii="Bookman Old Style" w:hAnsi="Bookman Old Style" w:cs="Arial"/>
-                <w:lang w:val="en-US"/>
-              </w:rPr>
-            </w:pPr>
-            <w:r>
-              <w:rPr>
-                <w:rFonts w:hint="default" w:ascii="Bookman Old Style" w:hAnsi="Bookman Old Style" w:cs="Arial"/>
-                <w:lang w:val="en-US"/>
-              </w:rPr>
-              <w:t>11 Januari 2024</w:t>
-            </w:r>
-          </w:p>
-        </w:tc>
-      </w:tr>
-    </w:tbl>
     <w:p>
       <w:pPr>
         <w:spacing w:after="0" w:line="240" w:lineRule="auto"/>
@@ -499,162 +269,83 @@
         </w:rPr>
       </w:pPr>
     </w:p>
-    <w:tbl>
-      <w:tblPr>
-        <w:tblStyle w:val="3"/>
-        <w:tblW w:w="0" w:type="auto"/>
-        <w:tblInd w:w="1809" w:type="dxa"/>
-        <w:tblBorders>
-          <w:top w:val="single" w:color="000000" w:sz="4" w:space="0"/>
-          <w:left w:val="single" w:color="000000" w:sz="4" w:space="0"/>
-          <w:bottom w:val="single" w:color="000000" w:sz="4" w:space="0"/>
-          <w:right w:val="single" w:color="000000" w:sz="4" w:space="0"/>
-          <w:insideH w:val="single" w:color="000000" w:sz="4" w:space="0"/>
-          <w:insideV w:val="single" w:color="000000" w:sz="4" w:space="0"/>
-        </w:tblBorders>
-        <w:tblLayout w:type="autofit"/>
-        <w:tblCellMar>
-          <w:top w:w="0" w:type="dxa"/>
-          <w:left w:w="108" w:type="dxa"/>
-          <w:bottom w:w="0" w:type="dxa"/>
-          <w:right w:w="108" w:type="dxa"/>
-        </w:tblCellMar>
-      </w:tblPr>
-      <w:tblGrid>
-        <w:gridCol w:w="5529"/>
-      </w:tblGrid>
-      <w:tr>
-        <w:tblPrEx>
-          <w:tblBorders>
-            <w:top w:val="single" w:color="000000" w:sz="4" w:space="0"/>
-            <w:left w:val="single" w:color="000000" w:sz="4" w:space="0"/>
-            <w:bottom w:val="single" w:color="000000" w:sz="4" w:space="0"/>
-            <w:right w:val="single" w:color="000000" w:sz="4" w:space="0"/>
-            <w:insideH w:val="single" w:color="000000" w:sz="4" w:space="0"/>
-            <w:insideV w:val="single" w:color="000000" w:sz="4" w:space="0"/>
-          </w:tblBorders>
-          <w:tblCellMar>
-            <w:top w:w="0" w:type="dxa"/>
-            <w:left w:w="108" w:type="dxa"/>
-            <w:bottom w:w="0" w:type="dxa"/>
-            <w:right w:w="108" w:type="dxa"/>
-          </w:tblCellMar>
-        </w:tblPrEx>
-        <w:trPr>
-          <w:trHeight w:val="2440" w:hRule="atLeast"/>
-        </w:trPr>
-        <w:tc>
-          <w:tcPr>
-            <w:tcW w:w="5529" w:type="dxa"/>
-            <w:noWrap w:val="0"/>
-            <w:vAlign w:val="top"/>
-          </w:tcPr>
-          <w:p>
-            <w:pPr>
-              <w:jc w:val="center"/>
-              <w:rPr>
-                <w:rFonts w:ascii="Bookman Old Style" w:hAnsi="Bookman Old Style" w:cs="Arial"/>
-                <w:b/>
-                <w:sz w:val="28"/>
-              </w:rPr>
-            </w:pPr>
-            <w:r>
-              <w:rPr>
-                <w:rFonts w:ascii="Bookman Old Style" w:hAnsi="Bookman Old Style" w:cs="Arial"/>
-                <w:b/>
-                <w:sz w:val="28"/>
-              </w:rPr>
-              <w:t>Ditetapkan</w:t>
-            </w:r>
-          </w:p>
-          <w:p>
-            <w:pPr>
-              <w:jc w:val="center"/>
-              <w:rPr>
-                <w:rFonts w:ascii="Bookman Old Style" w:hAnsi="Bookman Old Style" w:cs="Arial"/>
-                <w:b/>
-                <w:sz w:val="28"/>
-              </w:rPr>
-            </w:pPr>
-            <w:r>
-              <w:rPr>
-                <w:rFonts w:ascii="Bookman Old Style" w:hAnsi="Bookman Old Style" w:cs="Arial"/>
-                <w:b/>
-                <w:sz w:val="28"/>
-              </w:rPr>
-              <w:t xml:space="preserve"> Kepala UPTD Puskesmas Berakit</w:t>
-            </w:r>
-          </w:p>
-          <w:p>
-            <w:pPr>
-              <w:rPr>
-                <w:rFonts w:ascii="Bookman Old Style" w:hAnsi="Bookman Old Style" w:cs="Arial"/>
-                <w:b/>
-                <w:sz w:val="28"/>
-              </w:rPr>
-            </w:pPr>
-          </w:p>
-          <w:p>
-            <w:pPr>
-              <w:spacing w:after="0" w:line="240" w:lineRule="auto"/>
-              <w:jc w:val="center"/>
-              <w:rPr>
-                <w:rFonts w:ascii="Bookman Old Style" w:hAnsi="Bookman Old Style" w:cs="Arial"/>
-                <w:b/>
-                <w:sz w:val="28"/>
-                <w:u w:val="single"/>
-              </w:rPr>
-            </w:pPr>
-            <w:r>
-              <w:rPr>
-                <w:rFonts w:ascii="Bookman Old Style" w:hAnsi="Bookman Old Style" w:cs="Arial"/>
-                <w:b/>
-                <w:sz w:val="28"/>
-                <w:u w:val="single"/>
-              </w:rPr>
-              <w:t>ZULYADI, S.Kep</w:t>
-            </w:r>
-          </w:p>
-          <w:p>
-            <w:pPr>
-              <w:spacing w:after="0" w:line="240" w:lineRule="auto"/>
-              <w:jc w:val="center"/>
-              <w:rPr>
-                <w:rFonts w:ascii="Bookman Old Style" w:hAnsi="Bookman Old Style" w:cs="Arial"/>
-                <w:b/>
-                <w:sz w:val="28"/>
-                <w:szCs w:val="28"/>
-              </w:rPr>
-            </w:pPr>
-            <w:r>
-              <w:rPr>
-                <w:rFonts w:ascii="Bookman Old Style" w:hAnsi="Bookman Old Style" w:cs="Arial"/>
-                <w:b/>
-                <w:sz w:val="28"/>
-              </w:rPr>
-              <w:t xml:space="preserve">NIP. </w:t>
-            </w:r>
-            <w:r>
-              <w:rPr>
-                <w:rFonts w:ascii="Bookman Old Style" w:hAnsi="Bookman Old Style" w:cs="Arial"/>
-                <w:b/>
-                <w:sz w:val="28"/>
-                <w:szCs w:val="28"/>
-              </w:rPr>
-              <w:t>19741020199603100</w:t>
-            </w:r>
-          </w:p>
-          <w:p>
-            <w:pPr>
-              <w:spacing w:after="0" w:line="240" w:lineRule="auto"/>
-              <w:rPr>
-                <w:rFonts w:ascii="Bookman Old Style" w:hAnsi="Bookman Old Style" w:cs="Arial"/>
-              </w:rPr>
-            </w:pPr>
-          </w:p>
-        </w:tc>
-      </w:tr>
-    </w:tbl>
+    <w:p>
+      <w:pPr>
+        <w:spacing w:after="0" w:line="240" w:lineRule="auto"/>
+        <w:jc w:val="center"/>
+        <w:rPr>
+          <w:rFonts w:ascii="Bookman Old Style" w:hAnsi="Bookman Old Style" w:cs="Arial"/>
+          <w:b/>
+          <w:sz w:val="32"/>
+        </w:rPr>
+      </w:pPr>
+    </w:p>
+    <w:p>
+      <w:pPr>
+        <w:spacing w:after="0" w:line="240" w:lineRule="auto"/>
+        <w:jc w:val="center"/>
+        <w:rPr>
+          <w:rFonts w:ascii="Bookman Old Style" w:hAnsi="Bookman Old Style" w:cs="Arial"/>
+          <w:b/>
+          <w:sz w:val="32"/>
+        </w:rPr>
+      </w:pPr>
+    </w:p>
+    <w:p>
+      <w:pPr>
+        <w:spacing w:after="0" w:line="240" w:lineRule="auto"/>
+        <w:jc w:val="center"/>
+        <w:rPr>
+          <w:rFonts w:ascii="Bookman Old Style" w:hAnsi="Bookman Old Style" w:cs="Arial"/>
+          <w:b/>
+          <w:sz w:val="32"/>
+        </w:rPr>
+      </w:pPr>
+    </w:p>
+    <w:p>
+      <w:pPr>
+        <w:spacing w:after="0" w:line="240" w:lineRule="auto"/>
+        <w:jc w:val="center"/>
+        <w:rPr>
+          <w:rFonts w:ascii="Bookman Old Style" w:hAnsi="Bookman Old Style" w:cs="Arial"/>
+          <w:b/>
+          <w:sz w:val="32"/>
+        </w:rPr>
+      </w:pPr>
+    </w:p>
+    <w:p>
+      <w:pPr>
+        <w:spacing w:after="0" w:line="240" w:lineRule="auto"/>
+        <w:jc w:val="center"/>
+        <w:rPr>
+          <w:rFonts w:ascii="Bookman Old Style" w:hAnsi="Bookman Old Style" w:cs="Arial"/>
+          <w:b/>
+          <w:sz w:val="32"/>
+        </w:rPr>
+      </w:pPr>
+    </w:p>
+    <w:p>
+      <w:pPr>
+        <w:spacing w:after="0" w:line="240" w:lineRule="auto"/>
+        <w:jc w:val="center"/>
+        <w:rPr>
+          <w:rFonts w:ascii="Bookman Old Style" w:hAnsi="Bookman Old Style" w:cs="Arial"/>
+          <w:b/>
+          <w:sz w:val="32"/>
+        </w:rPr>
+      </w:pPr>
+    </w:p>
+    <w:p>
+      <w:pPr>
+        <w:spacing w:after="0" w:line="240" w:lineRule="auto"/>
+        <w:jc w:val="center"/>
+        <w:rPr>
+          <w:rFonts w:ascii="Bookman Old Style" w:hAnsi="Bookman Old Style" w:cs="Arial"/>
+          <w:b/>
+          <w:sz w:val="32"/>
+        </w:rPr>
+      </w:pPr>
+    </w:p>
     <w:p>
       <w:pPr>
         <w:spacing w:after="0" w:line="240" w:lineRule="auto"/>
@@ -1149,6 +840,9 @@
           <w:ilvl w:val="0"/>
           <w:numId w:val="1"/>
         </w:numPr>
+        <w:tabs>
+          <w:tab w:val="clear" w:pos="425"/>
+        </w:tabs>
         <w:spacing w:line="360" w:lineRule="auto"/>
         <w:ind w:left="425" w:leftChars="0" w:hanging="425" w:firstLineChars="0"/>
         <w:jc w:val="both"/>
@@ -1214,6 +908,9 @@
           <w:ilvl w:val="0"/>
           <w:numId w:val="1"/>
         </w:numPr>
+        <w:tabs>
+          <w:tab w:val="clear" w:pos="425"/>
+        </w:tabs>
         <w:spacing w:line="360" w:lineRule="auto"/>
         <w:ind w:left="425" w:leftChars="0" w:hanging="425" w:firstLineChars="0"/>
         <w:jc w:val="both"/>
@@ -1466,6 +1163,9 @@
           <w:ilvl w:val="0"/>
           <w:numId w:val="1"/>
         </w:numPr>
+        <w:tabs>
+          <w:tab w:val="clear" w:pos="425"/>
+        </w:tabs>
         <w:spacing w:line="360" w:lineRule="auto"/>
         <w:ind w:left="425" w:leftChars="0" w:hanging="425" w:firstLineChars="0"/>
         <w:jc w:val="both"/>
@@ -1494,6 +1194,9 @@
           <w:ilvl w:val="0"/>
           <w:numId w:val="2"/>
         </w:numPr>
+        <w:tabs>
+          <w:tab w:val="clear" w:pos="425"/>
+        </w:tabs>
         <w:spacing w:line="360" w:lineRule="auto"/>
         <w:ind w:left="425" w:leftChars="0" w:hanging="425" w:firstLineChars="0"/>
         <w:jc w:val="both"/>
@@ -1542,7 +1245,7 @@
           <w:numId w:val="3"/>
         </w:numPr>
         <w:spacing w:line="360" w:lineRule="auto"/>
-        <w:ind w:left="425" w:leftChars="0" w:hanging="425" w:firstLineChars="0"/>
+        <w:ind w:left="432" w:leftChars="0" w:hanging="432" w:firstLineChars="0"/>
         <w:jc w:val="both"/>
         <w:rPr>
           <w:rFonts w:ascii="Bookman Old Style" w:hAnsi="Bookman Old Style"/>
@@ -1668,7 +1371,7 @@
           <w:numId w:val="5"/>
         </w:numPr>
         <w:spacing w:line="360" w:lineRule="auto"/>
-        <w:ind w:left="425" w:leftChars="0" w:hanging="425" w:firstLineChars="0"/>
+        <w:ind w:left="432" w:leftChars="0" w:hanging="432" w:firstLineChars="0"/>
         <w:jc w:val="both"/>
         <w:rPr>
           <w:rFonts w:ascii="Bookman Old Style" w:hAnsi="Bookman Old Style"/>
@@ -1696,6 +1399,9 @@
           <w:ilvl w:val="0"/>
           <w:numId w:val="6"/>
         </w:numPr>
+        <w:tabs>
+          <w:tab w:val="clear" w:pos="425"/>
+        </w:tabs>
         <w:spacing w:line="360" w:lineRule="auto"/>
         <w:ind w:left="425" w:leftChars="0" w:hanging="425" w:firstLineChars="0"/>
         <w:jc w:val="both"/>
@@ -1939,7 +1645,7 @@
           <w:numId w:val="8"/>
         </w:numPr>
         <w:spacing w:line="360" w:lineRule="auto"/>
-        <w:ind w:left="425" w:leftChars="0" w:hanging="425" w:firstLineChars="0"/>
+        <w:ind w:left="432" w:leftChars="0" w:hanging="432" w:firstLineChars="0"/>
         <w:jc w:val="both"/>
         <w:rPr>
           <w:rFonts w:ascii="Bookman Old Style" w:hAnsi="Bookman Old Style"/>
@@ -2106,7 +1812,7 @@
           <w:numId w:val="10"/>
         </w:numPr>
         <w:spacing w:line="360" w:lineRule="auto"/>
-        <w:ind w:left="425" w:leftChars="0" w:hanging="425" w:firstLineChars="0"/>
+        <w:ind w:left="432" w:leftChars="0" w:hanging="432" w:firstLineChars="0"/>
         <w:jc w:val="both"/>
         <w:rPr>
           <w:rFonts w:ascii="Bookman Old Style" w:hAnsi="Bookman Old Style"/>
@@ -2134,6 +1840,9 @@
           <w:ilvl w:val="0"/>
           <w:numId w:val="11"/>
         </w:numPr>
+        <w:tabs>
+          <w:tab w:val="clear" w:pos="425"/>
+        </w:tabs>
         <w:spacing w:line="360" w:lineRule="auto"/>
         <w:ind w:left="425" w:leftChars="0" w:hanging="425" w:firstLineChars="0"/>
         <w:jc w:val="both"/>
@@ -2235,7 +1944,7 @@
           <w:numId w:val="13"/>
         </w:numPr>
         <w:spacing w:line="360" w:lineRule="auto"/>
-        <w:ind w:left="425" w:leftChars="0" w:hanging="425" w:firstLineChars="0"/>
+        <w:ind w:left="432" w:leftChars="0" w:hanging="432" w:firstLineChars="0"/>
         <w:jc w:val="both"/>
         <w:rPr>
           <w:rFonts w:ascii="Bookman Old Style" w:hAnsi="Bookman Old Style"/>
@@ -2449,7 +2158,7 @@
           <w:numId w:val="15"/>
         </w:numPr>
         <w:spacing w:line="360" w:lineRule="auto"/>
-        <w:ind w:left="425" w:leftChars="0" w:hanging="425" w:firstLineChars="0"/>
+        <w:ind w:left="432" w:leftChars="0" w:hanging="432" w:firstLineChars="0"/>
         <w:jc w:val="both"/>
         <w:rPr>
           <w:rFonts w:ascii="Bookman Old Style" w:hAnsi="Bookman Old Style"/>
@@ -2822,15 +2531,6 @@
       <w:r>
         <w:rPr>
           <w:rFonts w:ascii="Bookman Old Style" w:hAnsi="Bookman Old Style"/>
-          <w:b/>
-          <w:sz w:val="24"/>
-          <w:szCs w:val="24"/>
-        </w:rPr>
-        <w:t xml:space="preserve"> </w:t>
-      </w:r>
-      <w:r>
-        <w:rPr>
-          <w:rFonts w:ascii="Bookman Old Style" w:hAnsi="Bookman Old Style"/>
           <w:b w:val="0"/>
           <w:bCs/>
           <w:sz w:val="24"/>
@@ -3206,7 +2906,7 @@
           <w:numId w:val="17"/>
         </w:numPr>
         <w:spacing w:line="360" w:lineRule="auto"/>
-        <w:ind w:left="425" w:leftChars="0" w:hanging="425" w:firstLineChars="0"/>
+        <w:ind w:left="432" w:leftChars="0" w:hanging="432" w:firstLineChars="0"/>
         <w:jc w:val="both"/>
         <w:rPr>
           <w:rFonts w:ascii="Bookman Old Style" w:hAnsi="Bookman Old Style"/>
@@ -3218,11 +2918,49 @@
       </w:pPr>
       <w:r>
         <w:rPr>
-          <w:rFonts w:hint="default" w:ascii="Bookman Old Style" w:hAnsi="Bookman Old Style"/>
+          <w:rFonts w:ascii="Bookman Old Style" w:hAnsi="Bookman Old Style"/>
           <w:b w:val="0"/>
           <w:bCs/>
           <w:sz w:val="24"/>
           <w:szCs w:val="24"/>
+        </w:rPr>
+        <w:t>Evaluasi Pelaksanaan Kegiatan dan Pelaporan</w:t>
+      </w:r>
+    </w:p>
+    <w:p>
+      <w:pPr>
+        <w:pStyle w:val="9"/>
+        <w:spacing w:line="360" w:lineRule="auto"/>
+        <w:ind w:left="660" w:leftChars="0" w:firstLine="0" w:firstLineChars="0"/>
+        <w:jc w:val="both"/>
+        <w:rPr>
+          <w:rFonts w:ascii="Bookman Old Style" w:hAnsi="Bookman Old Style"/>
+          <w:sz w:val="24"/>
+          <w:szCs w:val="24"/>
+        </w:rPr>
+      </w:pPr>
+      <w:r>
+        <w:rPr>
+          <w:rFonts w:ascii="Bookman Old Style" w:hAnsi="Bookman Old Style"/>
+          <w:b/>
+          <w:sz w:val="24"/>
+          <w:szCs w:val="24"/>
+        </w:rPr>
+        <w:tab/>
+      </w:r>
+      <w:r>
+        <w:rPr>
+          <w:rFonts w:ascii="Bookman Old Style" w:hAnsi="Bookman Old Style"/>
+          <w:sz w:val="24"/>
+          <w:szCs w:val="24"/>
+        </w:rPr>
+        <w:t>1.</w:t>
+      </w:r>
+      <w:r>
+        <w:rPr>
+          <w:rFonts w:hint="default" w:ascii="Bookman Old Style" w:hAnsi="Bookman Old Style"/>
+          <w:sz w:val="24"/>
+          <w:szCs w:val="24"/>
           <w:lang w:val="en-US"/>
         </w:rPr>
         <w:t xml:space="preserve"> </w:t>
@@ -3230,24 +2968,57 @@
       <w:r>
         <w:rPr>
           <w:rFonts w:ascii="Bookman Old Style" w:hAnsi="Bookman Old Style"/>
-          <w:b w:val="0"/>
-          <w:bCs/>
-          <w:sz w:val="24"/>
-          <w:szCs w:val="24"/>
-        </w:rPr>
-        <w:t>Evaluasi Pelaksanaan Kegiatan dan Pelaporan</w:t>
-      </w:r>
-    </w:p>
-    <w:p>
-      <w:pPr>
-        <w:pStyle w:val="9"/>
-        <w:spacing w:line="360" w:lineRule="auto"/>
-        <w:ind w:left="660" w:leftChars="0" w:firstLine="0" w:firstLineChars="0"/>
-        <w:jc w:val="both"/>
-        <w:rPr>
-          <w:rFonts w:ascii="Bookman Old Style" w:hAnsi="Bookman Old Style"/>
-          <w:sz w:val="24"/>
-          <w:szCs w:val="24"/>
+          <w:sz w:val="24"/>
+          <w:szCs w:val="24"/>
+        </w:rPr>
+        <w:t>Penanggung jawab Pelayanan Kefarmasian melakukan monitoring kegiatan,</w:t>
+      </w:r>
+      <w:r>
+        <w:rPr>
+          <w:rFonts w:hint="default" w:ascii="Bookman Old Style" w:hAnsi="Bookman Old Style"/>
+          <w:sz w:val="24"/>
+          <w:szCs w:val="24"/>
+          <w:lang w:val="en-US"/>
+        </w:rPr>
+        <w:t xml:space="preserve"> </w:t>
+      </w:r>
+      <w:r>
+        <w:rPr>
+          <w:rFonts w:ascii="Bookman Old Style" w:hAnsi="Bookman Old Style"/>
+          <w:sz w:val="24"/>
+          <w:szCs w:val="24"/>
+        </w:rPr>
+        <w:t>melakukan evaluasi dan tindak lanjut dari</w:t>
+      </w:r>
+      <w:r>
+        <w:rPr>
+          <w:rFonts w:hint="default" w:ascii="Bookman Old Style" w:hAnsi="Bookman Old Style"/>
+          <w:sz w:val="24"/>
+          <w:szCs w:val="24"/>
+          <w:lang w:val="en-US"/>
+        </w:rPr>
+        <w:t xml:space="preserve"> </w:t>
+      </w:r>
+      <w:r>
+        <w:rPr>
+          <w:rFonts w:ascii="Bookman Old Style" w:hAnsi="Bookman Old Style"/>
+          <w:sz w:val="24"/>
+          <w:szCs w:val="24"/>
+        </w:rPr>
+        <w:t>kegiatan tersebut.</w:t>
+      </w:r>
+    </w:p>
+    <w:p>
+      <w:pPr>
+        <w:pStyle w:val="9"/>
+        <w:spacing w:line="360" w:lineRule="auto"/>
+        <w:ind w:left="660" w:leftChars="0" w:firstLine="18" w:firstLineChars="0"/>
+        <w:jc w:val="both"/>
+        <w:rPr>
+          <w:rFonts w:hint="default" w:ascii="Bookman Old Style" w:hAnsi="Bookman Old Style"/>
+          <w:sz w:val="24"/>
+          <w:szCs w:val="24"/>
+          <w:lang w:val="en-US"/>
         </w:rPr>
       </w:pPr>
       <w:r>
@@ -3265,7 +3036,7 @@
           <w:sz w:val="24"/>
           <w:szCs w:val="24"/>
         </w:rPr>
-        <w:t>1.</w:t>
+        <w:t>2.</w:t>
       </w:r>
       <w:r>
         <w:rPr>
@@ -3282,7 +3053,7 @@
           <w:sz w:val="24"/>
           <w:szCs w:val="24"/>
         </w:rPr>
-        <w:t>Penanggung jawab Pelayanan Kefarmasian melakukan monitoring kegiatan,</w:t>
+        <w:t xml:space="preserve">Hasil Kegiatan dilaporkan kepada Kepala Puskesmas </w:t>
       </w:r>
       <w:r>
         <w:rPr>
@@ -3291,15 +3062,15 @@
           <w:szCs w:val="24"/>
           <w:lang w:val="en-US"/>
         </w:rPr>
-        <w:t xml:space="preserve"> </w:t>
-      </w:r>
-      <w:r>
-        <w:rPr>
-          <w:rFonts w:ascii="Bookman Old Style" w:hAnsi="Bookman Old Style"/>
-          <w:sz w:val="24"/>
-          <w:szCs w:val="24"/>
-        </w:rPr>
-        <w:t>melakukan evaluasi dan tindak lanjut dari</w:t>
+        <w:t>Berakit</w:t>
+      </w:r>
+      <w:r>
+        <w:rPr>
+          <w:rFonts w:ascii="Bookman Old Style" w:hAnsi="Bookman Old Style"/>
+          <w:sz w:val="24"/>
+          <w:szCs w:val="24"/>
+        </w:rPr>
+        <w:t xml:space="preserve"> dan disampaikan pada rapat bulanan Puskesmas serta Lokakarya Mini / Lintas sektoral</w:t>
       </w:r>
       <w:r>
         <w:rPr>
@@ -3308,15 +3079,7 @@
           <w:szCs w:val="24"/>
           <w:lang w:val="en-US"/>
         </w:rPr>
-        <w:t xml:space="preserve"> </w:t>
-      </w:r>
-      <w:r>
-        <w:rPr>
-          <w:rFonts w:ascii="Bookman Old Style" w:hAnsi="Bookman Old Style"/>
-          <w:sz w:val="24"/>
-          <w:szCs w:val="24"/>
-        </w:rPr>
-        <w:t>kegiatan tersebut.</w:t>
+        <w:t>.</w:t>
       </w:r>
     </w:p>
     <w:p>
@@ -3330,80 +3093,6 @@
           <w:sz w:val="24"/>
           <w:szCs w:val="24"/>
           <w:lang w:val="en-US"/>
-        </w:rPr>
-      </w:pPr>
-      <w:r>
-        <w:rPr>
-          <w:rFonts w:ascii="Bookman Old Style" w:hAnsi="Bookman Old Style"/>
-          <w:b/>
-          <w:sz w:val="24"/>
-          <w:szCs w:val="24"/>
-        </w:rPr>
-        <w:tab/>
-      </w:r>
-      <w:r>
-        <w:rPr>
-          <w:rFonts w:ascii="Bookman Old Style" w:hAnsi="Bookman Old Style"/>
-          <w:sz w:val="24"/>
-          <w:szCs w:val="24"/>
-        </w:rPr>
-        <w:t>2.</w:t>
-      </w:r>
-      <w:r>
-        <w:rPr>
-          <w:rFonts w:hint="default" w:ascii="Bookman Old Style" w:hAnsi="Bookman Old Style"/>
-          <w:sz w:val="24"/>
-          <w:szCs w:val="24"/>
-          <w:lang w:val="en-US"/>
-        </w:rPr>
-        <w:t xml:space="preserve"> </w:t>
-      </w:r>
-      <w:r>
-        <w:rPr>
-          <w:rFonts w:ascii="Bookman Old Style" w:hAnsi="Bookman Old Style"/>
-          <w:sz w:val="24"/>
-          <w:szCs w:val="24"/>
-        </w:rPr>
-        <w:t xml:space="preserve">Hasil Kegiatan dilaporkan kepada Kepala Puskesmas </w:t>
-      </w:r>
-      <w:r>
-        <w:rPr>
-          <w:rFonts w:hint="default" w:ascii="Bookman Old Style" w:hAnsi="Bookman Old Style"/>
-          <w:sz w:val="24"/>
-          <w:szCs w:val="24"/>
-          <w:lang w:val="en-US"/>
-        </w:rPr>
-        <w:t>Berakit</w:t>
-      </w:r>
-      <w:r>
-        <w:rPr>
-          <w:rFonts w:ascii="Bookman Old Style" w:hAnsi="Bookman Old Style"/>
-          <w:sz w:val="24"/>
-          <w:szCs w:val="24"/>
-        </w:rPr>
-        <w:t xml:space="preserve"> dan disampaikan pada rapat bulanan Puskesmas serta Lokakarya Mini / Lintas sektoral</w:t>
-      </w:r>
-      <w:r>
-        <w:rPr>
-          <w:rFonts w:hint="default" w:ascii="Bookman Old Style" w:hAnsi="Bookman Old Style"/>
-          <w:sz w:val="24"/>
-          <w:szCs w:val="24"/>
-          <w:lang w:val="en-US"/>
-        </w:rPr>
-        <w:t>.</w:t>
-      </w:r>
-    </w:p>
-    <w:p>
-      <w:pPr>
-        <w:pStyle w:val="9"/>
-        <w:spacing w:line="360" w:lineRule="auto"/>
-        <w:ind w:left="862" w:hanging="862"/>
-        <w:jc w:val="both"/>
-        <w:rPr>
-          <w:rFonts w:ascii="Bookman Old Style" w:hAnsi="Bookman Old Style"/>
-          <w:b/>
-          <w:sz w:val="24"/>
-          <w:szCs w:val="24"/>
         </w:rPr>
       </w:pPr>
     </w:p>
@@ -3415,7 +3104,7 @@
           <w:numId w:val="18"/>
         </w:numPr>
         <w:spacing w:line="360" w:lineRule="auto"/>
-        <w:ind w:left="425" w:leftChars="0" w:hanging="425" w:firstLineChars="0"/>
+        <w:ind w:left="432" w:leftChars="0" w:hanging="432" w:firstLineChars="0"/>
         <w:jc w:val="both"/>
         <w:rPr>
           <w:rFonts w:ascii="Bookman Old Style" w:hAnsi="Bookman Old Style"/>
@@ -3433,7 +3122,7 @@
           <w:sz w:val="24"/>
           <w:szCs w:val="24"/>
         </w:rPr>
-        <w:t>Jadwal Evaluasi</w:t>
+        <w:t>Pencatatan,Pelaporan dan Evaluasi Kegiatan</w:t>
       </w:r>
     </w:p>
     <w:p>
@@ -3449,539 +3138,80 @@
           <w:szCs w:val="24"/>
         </w:rPr>
       </w:pPr>
-    </w:p>
-    <w:tbl>
-      <w:tblPr>
-        <w:tblStyle w:val="8"/>
-        <w:tblW w:w="0" w:type="auto"/>
-        <w:tblInd w:w="862" w:type="dxa"/>
-        <w:tblBorders>
-          <w:top w:val="single" w:color="000000" w:themeColor="text1" w:sz="4" w:space="0"/>
-          <w:left w:val="single" w:color="000000" w:themeColor="text1" w:sz="4" w:space="0"/>
-          <w:bottom w:val="single" w:color="000000" w:themeColor="text1" w:sz="4" w:space="0"/>
-          <w:right w:val="single" w:color="000000" w:themeColor="text1" w:sz="4" w:space="0"/>
-          <w:insideH w:val="single" w:color="000000" w:themeColor="text1" w:sz="4" w:space="0"/>
-          <w:insideV w:val="single" w:color="000000" w:themeColor="text1" w:sz="4" w:space="0"/>
-        </w:tblBorders>
-        <w:tblLayout w:type="autofit"/>
-        <w:tblCellMar>
-          <w:top w:w="0" w:type="dxa"/>
-          <w:left w:w="108" w:type="dxa"/>
-          <w:bottom w:w="0" w:type="dxa"/>
-          <w:right w:w="108" w:type="dxa"/>
-        </w:tblCellMar>
-      </w:tblPr>
-      <w:tblGrid>
-        <w:gridCol w:w="4237"/>
-        <w:gridCol w:w="4143"/>
-      </w:tblGrid>
-      <w:tr>
-        <w:tblPrEx>
-          <w:tblBorders>
-            <w:top w:val="single" w:color="000000" w:themeColor="text1" w:sz="4" w:space="0"/>
-            <w:left w:val="single" w:color="000000" w:themeColor="text1" w:sz="4" w:space="0"/>
-            <w:bottom w:val="single" w:color="000000" w:themeColor="text1" w:sz="4" w:space="0"/>
-            <w:right w:val="single" w:color="000000" w:themeColor="text1" w:sz="4" w:space="0"/>
-            <w:insideH w:val="single" w:color="000000" w:themeColor="text1" w:sz="4" w:space="0"/>
-            <w:insideV w:val="single" w:color="000000" w:themeColor="text1" w:sz="4" w:space="0"/>
-          </w:tblBorders>
-          <w:tblCellMar>
-            <w:top w:w="0" w:type="dxa"/>
-            <w:left w:w="108" w:type="dxa"/>
-            <w:bottom w:w="0" w:type="dxa"/>
-            <w:right w:w="108" w:type="dxa"/>
-          </w:tblCellMar>
-        </w:tblPrEx>
-        <w:tc>
-          <w:tcPr>
-            <w:tcW w:w="4621" w:type="dxa"/>
-          </w:tcPr>
-          <w:p>
-            <w:pPr>
-              <w:pStyle w:val="9"/>
-              <w:spacing w:after="0" w:line="360" w:lineRule="auto"/>
-              <w:ind w:left="0"/>
-              <w:jc w:val="center"/>
-              <w:rPr>
-                <w:rFonts w:ascii="Bookman Old Style" w:hAnsi="Bookman Old Style"/>
-                <w:b/>
-                <w:sz w:val="24"/>
-                <w:szCs w:val="24"/>
-              </w:rPr>
-            </w:pPr>
-            <w:r>
-              <w:rPr>
-                <w:rFonts w:ascii="Bookman Old Style" w:hAnsi="Bookman Old Style"/>
-                <w:b/>
-                <w:sz w:val="24"/>
-                <w:szCs w:val="24"/>
-              </w:rPr>
-              <w:t>Kegiatan</w:t>
-            </w:r>
-          </w:p>
-        </w:tc>
-        <w:tc>
-          <w:tcPr>
-            <w:tcW w:w="4621" w:type="dxa"/>
-          </w:tcPr>
-          <w:p>
-            <w:pPr>
-              <w:pStyle w:val="9"/>
-              <w:spacing w:after="0" w:line="360" w:lineRule="auto"/>
-              <w:ind w:left="0"/>
-              <w:jc w:val="center"/>
-              <w:rPr>
-                <w:rFonts w:ascii="Bookman Old Style" w:hAnsi="Bookman Old Style"/>
-                <w:b/>
-                <w:sz w:val="24"/>
-                <w:szCs w:val="24"/>
-              </w:rPr>
-            </w:pPr>
-            <w:r>
-              <w:rPr>
-                <w:rFonts w:ascii="Bookman Old Style" w:hAnsi="Bookman Old Style"/>
-                <w:b/>
-                <w:sz w:val="24"/>
-                <w:szCs w:val="24"/>
-              </w:rPr>
-              <w:t>Jadwal Kegiatan</w:t>
-            </w:r>
-          </w:p>
-        </w:tc>
-      </w:tr>
-      <w:tr>
-        <w:tblPrEx>
-          <w:tblBorders>
-            <w:top w:val="single" w:color="000000" w:themeColor="text1" w:sz="4" w:space="0"/>
-            <w:left w:val="single" w:color="000000" w:themeColor="text1" w:sz="4" w:space="0"/>
-            <w:bottom w:val="single" w:color="000000" w:themeColor="text1" w:sz="4" w:space="0"/>
-            <w:right w:val="single" w:color="000000" w:themeColor="text1" w:sz="4" w:space="0"/>
-            <w:insideH w:val="single" w:color="000000" w:themeColor="text1" w:sz="4" w:space="0"/>
-            <w:insideV w:val="single" w:color="000000" w:themeColor="text1" w:sz="4" w:space="0"/>
-          </w:tblBorders>
-          <w:tblCellMar>
-            <w:top w:w="0" w:type="dxa"/>
-            <w:left w:w="108" w:type="dxa"/>
-            <w:bottom w:w="0" w:type="dxa"/>
-            <w:right w:w="108" w:type="dxa"/>
-          </w:tblCellMar>
-        </w:tblPrEx>
-        <w:tc>
-          <w:tcPr>
-            <w:tcW w:w="4621" w:type="dxa"/>
-          </w:tcPr>
-          <w:p>
-            <w:pPr>
-              <w:pStyle w:val="9"/>
-              <w:spacing w:after="0" w:line="360" w:lineRule="auto"/>
-              <w:ind w:left="0"/>
-              <w:jc w:val="both"/>
-              <w:rPr>
-                <w:rFonts w:ascii="Bookman Old Style" w:hAnsi="Bookman Old Style"/>
-                <w:sz w:val="24"/>
-                <w:szCs w:val="24"/>
-              </w:rPr>
-            </w:pPr>
-            <w:r>
-              <w:rPr>
-                <w:rFonts w:ascii="Bookman Old Style" w:hAnsi="Bookman Old Style"/>
-                <w:sz w:val="24"/>
-                <w:szCs w:val="24"/>
-              </w:rPr>
-              <w:t>Pengelolaan Obat dan Bahan Medis Habis Pakai</w:t>
-            </w:r>
-          </w:p>
-        </w:tc>
-        <w:tc>
-          <w:tcPr>
-            <w:tcW w:w="4621" w:type="dxa"/>
-          </w:tcPr>
-          <w:p>
-            <w:pPr>
-              <w:pStyle w:val="9"/>
-              <w:spacing w:after="0" w:line="360" w:lineRule="auto"/>
-              <w:ind w:left="0"/>
-              <w:jc w:val="both"/>
-              <w:rPr>
-                <w:rFonts w:hint="default" w:ascii="Bookman Old Style" w:hAnsi="Bookman Old Style"/>
-                <w:sz w:val="24"/>
-                <w:szCs w:val="24"/>
-                <w:lang w:val="en-US"/>
-              </w:rPr>
-            </w:pPr>
-            <w:r>
-              <w:rPr>
-                <w:rFonts w:ascii="Bookman Old Style" w:hAnsi="Bookman Old Style"/>
-                <w:sz w:val="24"/>
-                <w:szCs w:val="24"/>
-              </w:rPr>
-              <w:t xml:space="preserve">Setiap </w:t>
-            </w:r>
-            <w:r>
-              <w:rPr>
-                <w:rFonts w:hint="default" w:ascii="Bookman Old Style" w:hAnsi="Bookman Old Style"/>
-                <w:sz w:val="24"/>
-                <w:szCs w:val="24"/>
-                <w:lang w:val="en-US"/>
-              </w:rPr>
-              <w:t>hari kegiatan</w:t>
-            </w:r>
-          </w:p>
-        </w:tc>
-      </w:tr>
-      <w:tr>
-        <w:tblPrEx>
-          <w:tblBorders>
-            <w:top w:val="single" w:color="000000" w:themeColor="text1" w:sz="4" w:space="0"/>
-            <w:left w:val="single" w:color="000000" w:themeColor="text1" w:sz="4" w:space="0"/>
-            <w:bottom w:val="single" w:color="000000" w:themeColor="text1" w:sz="4" w:space="0"/>
-            <w:right w:val="single" w:color="000000" w:themeColor="text1" w:sz="4" w:space="0"/>
-            <w:insideH w:val="single" w:color="000000" w:themeColor="text1" w:sz="4" w:space="0"/>
-            <w:insideV w:val="single" w:color="000000" w:themeColor="text1" w:sz="4" w:space="0"/>
-          </w:tblBorders>
-          <w:tblCellMar>
-            <w:top w:w="0" w:type="dxa"/>
-            <w:left w:w="108" w:type="dxa"/>
-            <w:bottom w:w="0" w:type="dxa"/>
-            <w:right w:w="108" w:type="dxa"/>
-          </w:tblCellMar>
-        </w:tblPrEx>
-        <w:tc>
-          <w:tcPr>
-            <w:tcW w:w="4621" w:type="dxa"/>
-          </w:tcPr>
-          <w:p>
-            <w:pPr>
-              <w:pStyle w:val="9"/>
-              <w:spacing w:after="0" w:line="360" w:lineRule="auto"/>
-              <w:ind w:left="0"/>
-              <w:jc w:val="both"/>
-              <w:rPr>
-                <w:rFonts w:ascii="Bookman Old Style" w:hAnsi="Bookman Old Style"/>
-                <w:sz w:val="24"/>
-                <w:szCs w:val="24"/>
-              </w:rPr>
-            </w:pPr>
-            <w:r>
-              <w:rPr>
-                <w:rFonts w:ascii="Bookman Old Style" w:hAnsi="Bookman Old Style"/>
-                <w:sz w:val="24"/>
-                <w:szCs w:val="24"/>
-              </w:rPr>
-              <w:t>Kegiatan Pelayanan Farmasi Klinik</w:t>
-            </w:r>
-          </w:p>
-          <w:p>
-            <w:pPr>
-              <w:pStyle w:val="9"/>
-              <w:numPr>
-                <w:ilvl w:val="0"/>
-                <w:numId w:val="19"/>
-              </w:numPr>
-              <w:spacing w:after="0" w:line="360" w:lineRule="auto"/>
-              <w:jc w:val="both"/>
-              <w:rPr>
-                <w:rFonts w:ascii="Bookman Old Style" w:hAnsi="Bookman Old Style"/>
-                <w:sz w:val="24"/>
-                <w:szCs w:val="24"/>
-              </w:rPr>
-            </w:pPr>
-            <w:r>
-              <w:rPr>
-                <w:rFonts w:ascii="Bookman Old Style" w:hAnsi="Bookman Old Style"/>
-                <w:sz w:val="24"/>
-                <w:szCs w:val="24"/>
-              </w:rPr>
-              <w:t>Pengkajian resep</w:t>
-            </w:r>
-          </w:p>
-          <w:p>
-            <w:pPr>
-              <w:pStyle w:val="9"/>
-              <w:numPr>
-                <w:ilvl w:val="0"/>
-                <w:numId w:val="19"/>
-              </w:numPr>
-              <w:spacing w:after="0" w:line="360" w:lineRule="auto"/>
-              <w:jc w:val="both"/>
-              <w:rPr>
-                <w:rFonts w:ascii="Bookman Old Style" w:hAnsi="Bookman Old Style"/>
-                <w:sz w:val="24"/>
-                <w:szCs w:val="24"/>
-              </w:rPr>
-            </w:pPr>
-            <w:r>
-              <w:rPr>
-                <w:rFonts w:ascii="Bookman Old Style" w:hAnsi="Bookman Old Style"/>
-                <w:sz w:val="24"/>
-                <w:szCs w:val="24"/>
-              </w:rPr>
-              <w:t>Pelayanan informasi Obat</w:t>
-            </w:r>
-          </w:p>
-          <w:p>
-            <w:pPr>
-              <w:pStyle w:val="9"/>
-              <w:numPr>
-                <w:ilvl w:val="0"/>
-                <w:numId w:val="19"/>
-              </w:numPr>
-              <w:spacing w:after="0" w:line="360" w:lineRule="auto"/>
-              <w:jc w:val="both"/>
-              <w:rPr>
-                <w:rFonts w:ascii="Bookman Old Style" w:hAnsi="Bookman Old Style"/>
-                <w:sz w:val="24"/>
-                <w:szCs w:val="24"/>
-              </w:rPr>
-            </w:pPr>
-            <w:r>
-              <w:rPr>
-                <w:rFonts w:ascii="Bookman Old Style" w:hAnsi="Bookman Old Style"/>
-                <w:sz w:val="24"/>
-                <w:szCs w:val="24"/>
-              </w:rPr>
-              <w:t>Pelaporan</w:t>
-            </w:r>
-          </w:p>
-        </w:tc>
-        <w:tc>
-          <w:tcPr>
-            <w:tcW w:w="4621" w:type="dxa"/>
-          </w:tcPr>
-          <w:p>
-            <w:pPr>
-              <w:pStyle w:val="9"/>
-              <w:spacing w:after="0" w:line="360" w:lineRule="auto"/>
-              <w:ind w:left="0"/>
-              <w:jc w:val="both"/>
-              <w:rPr>
-                <w:rFonts w:ascii="Bookman Old Style" w:hAnsi="Bookman Old Style"/>
-                <w:sz w:val="24"/>
-                <w:szCs w:val="24"/>
-              </w:rPr>
-            </w:pPr>
-          </w:p>
-          <w:p>
-            <w:pPr>
-              <w:pStyle w:val="9"/>
-              <w:spacing w:after="0" w:line="360" w:lineRule="auto"/>
-              <w:ind w:left="0"/>
-              <w:jc w:val="both"/>
-              <w:rPr>
-                <w:rFonts w:ascii="Bookman Old Style" w:hAnsi="Bookman Old Style"/>
-                <w:sz w:val="24"/>
-                <w:szCs w:val="24"/>
-              </w:rPr>
-            </w:pPr>
-          </w:p>
-          <w:p>
-            <w:pPr>
-              <w:pStyle w:val="9"/>
-              <w:numPr>
-                <w:ilvl w:val="0"/>
-                <w:numId w:val="20"/>
-              </w:numPr>
-              <w:spacing w:after="0" w:line="360" w:lineRule="auto"/>
-              <w:jc w:val="both"/>
-              <w:rPr>
-                <w:rFonts w:ascii="Bookman Old Style" w:hAnsi="Bookman Old Style"/>
-                <w:sz w:val="24"/>
-                <w:szCs w:val="24"/>
-              </w:rPr>
-            </w:pPr>
-            <w:r>
-              <w:rPr>
-                <w:rFonts w:ascii="Bookman Old Style" w:hAnsi="Bookman Old Style"/>
-                <w:sz w:val="24"/>
-                <w:szCs w:val="24"/>
-              </w:rPr>
-              <w:t>Setiap hari kegiatan</w:t>
-            </w:r>
-          </w:p>
-          <w:p>
-            <w:pPr>
-              <w:pStyle w:val="9"/>
-              <w:numPr>
-                <w:ilvl w:val="0"/>
-                <w:numId w:val="20"/>
-              </w:numPr>
-              <w:spacing w:after="0" w:line="360" w:lineRule="auto"/>
-              <w:jc w:val="both"/>
-              <w:rPr>
-                <w:rFonts w:ascii="Bookman Old Style" w:hAnsi="Bookman Old Style"/>
-                <w:sz w:val="24"/>
-                <w:szCs w:val="24"/>
-              </w:rPr>
-            </w:pPr>
-            <w:r>
-              <w:rPr>
-                <w:rFonts w:ascii="Bookman Old Style" w:hAnsi="Bookman Old Style"/>
-                <w:sz w:val="24"/>
-                <w:szCs w:val="24"/>
-              </w:rPr>
-              <w:t>Setiap hari kegiatan</w:t>
-            </w:r>
-          </w:p>
-          <w:p>
-            <w:pPr>
-              <w:pStyle w:val="9"/>
-              <w:numPr>
-                <w:ilvl w:val="0"/>
-                <w:numId w:val="20"/>
-              </w:numPr>
-              <w:spacing w:after="0" w:line="360" w:lineRule="auto"/>
-              <w:jc w:val="both"/>
-              <w:rPr>
-                <w:rFonts w:ascii="Bookman Old Style" w:hAnsi="Bookman Old Style"/>
-                <w:sz w:val="24"/>
-                <w:szCs w:val="24"/>
-              </w:rPr>
-            </w:pPr>
-            <w:r>
-              <w:rPr>
-                <w:rFonts w:ascii="Bookman Old Style" w:hAnsi="Bookman Old Style"/>
-                <w:sz w:val="24"/>
-                <w:szCs w:val="24"/>
-              </w:rPr>
-              <w:t>Setiap 1 bulan</w:t>
-            </w:r>
-          </w:p>
-        </w:tc>
-      </w:tr>
-    </w:tbl>
-    <w:p>
-      <w:pPr>
-        <w:rPr>
-          <w:rFonts w:ascii="Bookman Old Style" w:hAnsi="Bookman Old Style"/>
-          <w:sz w:val="24"/>
-          <w:szCs w:val="24"/>
-        </w:rPr>
-      </w:pPr>
-      <w:r>
-        <w:rPr>
-          <w:rFonts w:ascii="Bookman Old Style" w:hAnsi="Bookman Old Style"/>
-          <w:sz w:val="24"/>
-          <w:szCs w:val="24"/>
-        </w:rPr>
-        <w:br w:type="page"/>
-      </w:r>
     </w:p>
     <w:p>
       <w:pPr>
         <w:pStyle w:val="9"/>
         <w:numPr>
           <w:ilvl w:val="0"/>
-          <w:numId w:val="21"/>
+          <w:numId w:val="19"/>
         </w:numPr>
         <w:spacing w:line="360" w:lineRule="auto"/>
-        <w:ind w:left="425" w:leftChars="0" w:hanging="425" w:firstLineChars="0"/>
-        <w:jc w:val="both"/>
-        <w:rPr>
-          <w:rFonts w:ascii="Bookman Old Style" w:hAnsi="Bookman Old Style"/>
-          <w:b w:val="0"/>
-          <w:bCs/>
-          <w:sz w:val="24"/>
-          <w:szCs w:val="24"/>
-        </w:rPr>
-      </w:pPr>
+        <w:jc w:val="both"/>
+        <w:rPr>
+          <w:rFonts w:ascii="Bookman Old Style" w:hAnsi="Bookman Old Style"/>
+          <w:sz w:val="24"/>
+          <w:szCs w:val="24"/>
+        </w:rPr>
+      </w:pPr>
+      <w:r>
+        <w:rPr>
+          <w:rFonts w:ascii="Bookman Old Style" w:hAnsi="Bookman Old Style"/>
+          <w:sz w:val="24"/>
+          <w:szCs w:val="24"/>
+        </w:rPr>
+        <w:t>Semua hasil kegiatan di dokumentasikan oleh Penanggung Jawab Farmasi</w:t>
+      </w:r>
+    </w:p>
+    <w:p>
+      <w:pPr>
+        <w:pStyle w:val="9"/>
+        <w:numPr>
+          <w:ilvl w:val="0"/>
+          <w:numId w:val="19"/>
+        </w:numPr>
+        <w:spacing w:line="360" w:lineRule="auto"/>
+        <w:jc w:val="both"/>
+        <w:rPr>
+          <w:rFonts w:ascii="Bookman Old Style" w:hAnsi="Bookman Old Style"/>
+          <w:sz w:val="24"/>
+          <w:szCs w:val="24"/>
+        </w:rPr>
+      </w:pPr>
+      <w:r>
+        <w:rPr>
+          <w:rFonts w:ascii="Bookman Old Style" w:hAnsi="Bookman Old Style"/>
+          <w:sz w:val="24"/>
+          <w:szCs w:val="24"/>
+        </w:rPr>
+        <w:t xml:space="preserve">Hasil kegiatan dilaporkan ke Kepala Puskesmas </w:t>
+      </w:r>
+    </w:p>
+    <w:p>
+      <w:pPr>
+        <w:pStyle w:val="9"/>
+        <w:numPr>
+          <w:ilvl w:val="0"/>
+          <w:numId w:val="19"/>
+        </w:numPr>
+        <w:spacing w:line="360" w:lineRule="auto"/>
+        <w:jc w:val="both"/>
+        <w:rPr>
+          <w:rFonts w:ascii="Bookman Old Style" w:hAnsi="Bookman Old Style"/>
+          <w:sz w:val="24"/>
+          <w:szCs w:val="24"/>
+        </w:rPr>
+      </w:pPr>
+      <w:r>
+        <w:rPr>
+          <w:rFonts w:ascii="Bookman Old Style" w:hAnsi="Bookman Old Style"/>
+          <w:sz w:val="24"/>
+          <w:szCs w:val="24"/>
+        </w:rPr>
+        <w:t>Hasil Evaluasi kegiatan ditindaklanjuti dan di sampaikan pada rapat lintas sektoral</w:t>
+      </w:r>
       <w:bookmarkStart w:id="0" w:name="_GoBack"/>
       <w:bookmarkEnd w:id="0"/>
-      <w:r>
-        <w:rPr>
-          <w:rFonts w:ascii="Bookman Old Style" w:hAnsi="Bookman Old Style"/>
-          <w:b w:val="0"/>
-          <w:bCs/>
-          <w:sz w:val="24"/>
-          <w:szCs w:val="24"/>
-        </w:rPr>
-        <w:t>Pencatatan,Pelaporan dan Evaluasi Kegiatan</w:t>
-      </w:r>
-    </w:p>
-    <w:p>
-      <w:pPr>
-        <w:pStyle w:val="9"/>
-        <w:spacing w:line="360" w:lineRule="auto"/>
-        <w:ind w:left="862" w:hanging="862"/>
-        <w:jc w:val="both"/>
-        <w:rPr>
-          <w:rFonts w:ascii="Bookman Old Style" w:hAnsi="Bookman Old Style"/>
-          <w:b/>
-          <w:sz w:val="24"/>
-          <w:szCs w:val="24"/>
-        </w:rPr>
-      </w:pPr>
-    </w:p>
-    <w:p>
-      <w:pPr>
-        <w:pStyle w:val="9"/>
-        <w:numPr>
-          <w:ilvl w:val="0"/>
-          <w:numId w:val="22"/>
-        </w:numPr>
-        <w:spacing w:line="360" w:lineRule="auto"/>
-        <w:jc w:val="both"/>
-        <w:rPr>
-          <w:rFonts w:ascii="Bookman Old Style" w:hAnsi="Bookman Old Style"/>
-          <w:sz w:val="24"/>
-          <w:szCs w:val="24"/>
-        </w:rPr>
-      </w:pPr>
-      <w:r>
-        <w:rPr>
-          <w:rFonts w:ascii="Bookman Old Style" w:hAnsi="Bookman Old Style"/>
-          <w:sz w:val="24"/>
-          <w:szCs w:val="24"/>
-        </w:rPr>
-        <w:t>Semua hasil kegiatan di dokumentasikan oleh Penanggung Jawab Farmasi</w:t>
-      </w:r>
-    </w:p>
-    <w:p>
-      <w:pPr>
-        <w:pStyle w:val="9"/>
-        <w:numPr>
-          <w:ilvl w:val="0"/>
-          <w:numId w:val="22"/>
-        </w:numPr>
-        <w:spacing w:line="360" w:lineRule="auto"/>
-        <w:jc w:val="both"/>
-        <w:rPr>
-          <w:rFonts w:ascii="Bookman Old Style" w:hAnsi="Bookman Old Style"/>
-          <w:sz w:val="24"/>
-          <w:szCs w:val="24"/>
-        </w:rPr>
-      </w:pPr>
-      <w:r>
-        <w:rPr>
-          <w:rFonts w:ascii="Bookman Old Style" w:hAnsi="Bookman Old Style"/>
-          <w:sz w:val="24"/>
-          <w:szCs w:val="24"/>
-        </w:rPr>
-        <w:t xml:space="preserve">Hasil kegiatan dilaporkan ke Kepala Puskesmas </w:t>
-      </w:r>
-    </w:p>
-    <w:p>
-      <w:pPr>
-        <w:pStyle w:val="9"/>
-        <w:numPr>
-          <w:ilvl w:val="0"/>
-          <w:numId w:val="22"/>
-        </w:numPr>
-        <w:spacing w:line="360" w:lineRule="auto"/>
-        <w:jc w:val="both"/>
-        <w:rPr>
-          <w:rFonts w:ascii="Bookman Old Style" w:hAnsi="Bookman Old Style"/>
-          <w:sz w:val="24"/>
-          <w:szCs w:val="24"/>
-        </w:rPr>
-      </w:pPr>
-      <w:r>
-        <w:rPr>
-          <w:rFonts w:ascii="Bookman Old Style" w:hAnsi="Bookman Old Style"/>
-          <w:sz w:val="24"/>
-          <w:szCs w:val="24"/>
-        </w:rPr>
-        <w:t>Hasil Evaluasi kegiatan ditindaklanjuti dan di sampaikan pada rapat lintas sektoral</w:t>
-      </w:r>
     </w:p>
     <w:sectPr>
       <w:pgSz w:w="11906" w:h="16838"/>
@@ -4023,7 +3253,7 @@
   <w:footnote w:type="separator" w:id="0">
     <w:p>
       <w:pPr>
-        <w:spacing w:before="0" w:after="0" w:line="276" w:lineRule="auto"/>
+        <w:spacing w:before="0" w:after="0" w:line="240" w:lineRule="auto"/>
       </w:pPr>
       <w:r>
         <w:separator/>
@@ -4033,7 +3263,7 @@
   <w:footnote w:type="continuationSeparator" w:id="1">
     <w:p>
       <w:pPr>
-        <w:spacing w:before="0" w:after="0" w:line="276" w:lineRule="auto"/>
+        <w:spacing w:before="0" w:after="0" w:line="240" w:lineRule="auto"/>
       </w:pPr>
       <w:r>
         <w:continuationSeparator/>
@@ -4046,68 +3276,26 @@
 <file path=word/numbering.xml><?xml version="1.0" encoding="utf-8"?>
 <w:numbering xmlns:wpc="http://schemas.microsoft.com/office/word/2010/wordprocessingCanvas" xmlns:mc="http://schemas.openxmlformats.org/markup-compatibility/2006" xmlns:o="urn:schemas-microsoft-com:office:office" xmlns:r="http://schemas.openxmlformats.org/officeDocument/2006/relationships" xmlns:m="http://schemas.openxmlformats.org/officeDocument/2006/math" xmlns:v="urn:schemas-microsoft-com:vml" xmlns:wp14="http://schemas.microsoft.com/office/word/2010/wordprocessingDrawing" xmlns:wp="http://schemas.openxmlformats.org/drawingml/2006/wordprocessingDrawing" xmlns:w10="urn:schemas-microsoft-com:office:word" xmlns:w="http://schemas.openxmlformats.org/wordprocessingml/2006/main" xmlns:w14="http://schemas.microsoft.com/office/word/2010/wordml" xmlns:wpg="http://schemas.microsoft.com/office/word/2010/wordprocessingGroup" xmlns:wpi="http://schemas.microsoft.com/office/word/2010/wordprocessingInk" xmlns:wne="http://schemas.microsoft.com/office/word/2006/wordml" xmlns:wps="http://schemas.microsoft.com/office/word/2010/wordprocessingShape" xmlns:wpsCustomData="http://www.wps.cn/officeDocument/2013/wpsCustomData" mc:Ignorable="w14 wp14">
   <w:abstractNum w:abstractNumId="0">
-    <w:nsid w:val="8E1FC932"/>
+    <w:nsid w:val="9F8F766E"/>
     <w:multiLevelType w:val="singleLevel"/>
-    <w:tmpl w:val="8E1FC932"/>
+    <w:tmpl w:val="9F8F766E"/>
     <w:lvl w:ilvl="0" w:tentative="0">
-      <w:start w:val="1"/>
-      <w:numFmt w:val="upperLetter"/>
+      <w:start w:val="2"/>
+      <w:numFmt w:val="lowerLetter"/>
       <w:lvlText w:val="%1."/>
       <w:lvlJc w:val="left"/>
       <w:pPr>
         <w:tabs>
-          <w:tab w:val="left" w:pos="425"/>
+          <w:tab w:val="left" w:pos="432"/>
         </w:tabs>
-        <w:ind w:left="425" w:leftChars="0" w:hanging="425" w:firstLineChars="0"/>
-      </w:pPr>
-      <w:rPr>
-        <w:rFonts w:hint="default"/>
-        <w:b w:val="0"/>
-        <w:bCs w:val="0"/>
-      </w:rPr>
-    </w:lvl>
-  </w:abstractNum>
-  <w:abstractNum w:abstractNumId="1">
-    <w:nsid w:val="B7B74B29"/>
-    <w:multiLevelType w:val="singleLevel"/>
-    <w:tmpl w:val="B7B74B29"/>
-    <w:lvl w:ilvl="0" w:tentative="0">
-      <w:start w:val="6"/>
-      <w:numFmt w:val="upperRoman"/>
-      <w:lvlText w:val="%1."/>
-      <w:lvlJc w:val="left"/>
-      <w:pPr>
-        <w:tabs>
-          <w:tab w:val="left" w:pos="425"/>
-        </w:tabs>
-        <w:ind w:left="425" w:leftChars="0" w:hanging="425" w:firstLineChars="0"/>
+        <w:ind w:left="432" w:leftChars="0" w:hanging="432" w:firstLineChars="0"/>
       </w:pPr>
       <w:rPr>
         <w:rFonts w:hint="default"/>
       </w:rPr>
     </w:lvl>
   </w:abstractNum>
-  <w:abstractNum w:abstractNumId="2">
-    <w:nsid w:val="C0FFD6B4"/>
-    <w:multiLevelType w:val="singleLevel"/>
-    <w:tmpl w:val="C0FFD6B4"/>
-    <w:lvl w:ilvl="0" w:tentative="0">
-      <w:start w:val="2"/>
-      <w:numFmt w:val="upperLetter"/>
-      <w:lvlText w:val="%1."/>
-      <w:lvlJc w:val="left"/>
-      <w:pPr>
-        <w:tabs>
-          <w:tab w:val="left" w:pos="425"/>
-        </w:tabs>
-        <w:ind w:left="425" w:leftChars="0" w:hanging="425" w:firstLineChars="0"/>
-      </w:pPr>
-      <w:rPr>
-        <w:rFonts w:hint="default"/>
-      </w:rPr>
-    </w:lvl>
-  </w:abstractNum>
-  <w:abstractNum w:abstractNumId="3">
+  <w:abstractNum w:abstractNumId="1">
     <w:nsid w:val="C99BC530"/>
     <w:multiLevelType w:val="singleLevel"/>
     <w:tmpl w:val="C99BC530"/>
@@ -4127,13 +3315,53 @@
       </w:rPr>
     </w:lvl>
   </w:abstractNum>
-  <w:abstractNum w:abstractNumId="4">
-    <w:nsid w:val="CFFC3B81"/>
+  <w:abstractNum w:abstractNumId="2">
+    <w:nsid w:val="CF5BFDDB"/>
     <w:multiLevelType w:val="singleLevel"/>
-    <w:tmpl w:val="CFFC3B81"/>
+    <w:tmpl w:val="CF5BFDDB"/>
     <w:lvl w:ilvl="0" w:tentative="0">
       <w:start w:val="1"/>
+      <w:numFmt w:val="lowerLetter"/>
+      <w:lvlText w:val="%1."/>
+      <w:lvlJc w:val="left"/>
+      <w:pPr>
+        <w:tabs>
+          <w:tab w:val="left" w:pos="425"/>
+        </w:tabs>
+        <w:ind w:left="425" w:leftChars="0" w:hanging="425" w:firstLineChars="0"/>
+      </w:pPr>
+      <w:rPr>
+        <w:rFonts w:hint="default"/>
+      </w:rPr>
+    </w:lvl>
+  </w:abstractNum>
+  <w:abstractNum w:abstractNumId="3">
+    <w:nsid w:val="D3FF25F1"/>
+    <w:multiLevelType w:val="singleLevel"/>
+    <w:tmpl w:val="D3FF25F1"/>
+    <w:lvl w:ilvl="0" w:tentative="0">
+      <w:start w:val="8"/>
       <w:numFmt w:val="upperLetter"/>
+      <w:lvlText w:val="%1."/>
+      <w:lvlJc w:val="left"/>
+      <w:pPr>
+        <w:tabs>
+          <w:tab w:val="left" w:pos="432"/>
+        </w:tabs>
+        <w:ind w:left="432" w:leftChars="0" w:hanging="432" w:firstLineChars="0"/>
+      </w:pPr>
+      <w:rPr>
+        <w:rFonts w:hint="default"/>
+      </w:rPr>
+    </w:lvl>
+  </w:abstractNum>
+  <w:abstractNum w:abstractNumId="4">
+    <w:nsid w:val="ECE65143"/>
+    <w:multiLevelType w:val="singleLevel"/>
+    <w:tmpl w:val="ECE65143"/>
+    <w:lvl w:ilvl="0" w:tentative="0">
+      <w:start w:val="1"/>
+      <w:numFmt w:val="lowerLetter"/>
       <w:lvlText w:val="%1."/>
       <w:lvlJc w:val="left"/>
       <w:pPr>
@@ -4148,86 +3376,6 @@
     </w:lvl>
   </w:abstractNum>
   <w:abstractNum w:abstractNumId="5">
-    <w:nsid w:val="CFFDE353"/>
-    <w:multiLevelType w:val="singleLevel"/>
-    <w:tmpl w:val="CFFDE353"/>
-    <w:lvl w:ilvl="0" w:tentative="0">
-      <w:start w:val="4"/>
-      <w:numFmt w:val="upperRoman"/>
-      <w:lvlText w:val="%1."/>
-      <w:lvlJc w:val="left"/>
-      <w:pPr>
-        <w:tabs>
-          <w:tab w:val="left" w:pos="425"/>
-        </w:tabs>
-        <w:ind w:left="425" w:leftChars="0" w:hanging="425" w:firstLineChars="0"/>
-      </w:pPr>
-      <w:rPr>
-        <w:rFonts w:hint="default"/>
-      </w:rPr>
-    </w:lvl>
-  </w:abstractNum>
-  <w:abstractNum w:abstractNumId="6">
-    <w:nsid w:val="D3FFF6F4"/>
-    <w:multiLevelType w:val="singleLevel"/>
-    <w:tmpl w:val="D3FFF6F4"/>
-    <w:lvl w:ilvl="0" w:tentative="0">
-      <w:start w:val="10"/>
-      <w:numFmt w:val="upperRoman"/>
-      <w:lvlText w:val="%1."/>
-      <w:lvlJc w:val="left"/>
-      <w:pPr>
-        <w:tabs>
-          <w:tab w:val="left" w:pos="425"/>
-        </w:tabs>
-        <w:ind w:left="425" w:leftChars="0" w:hanging="425" w:firstLineChars="0"/>
-      </w:pPr>
-      <w:rPr>
-        <w:rFonts w:hint="default"/>
-      </w:rPr>
-    </w:lvl>
-  </w:abstractNum>
-  <w:abstractNum w:abstractNumId="7">
-    <w:nsid w:val="DBDABF2D"/>
-    <w:multiLevelType w:val="singleLevel"/>
-    <w:tmpl w:val="DBDABF2D"/>
-    <w:lvl w:ilvl="0" w:tentative="0">
-      <w:start w:val="9"/>
-      <w:numFmt w:val="upperRoman"/>
-      <w:lvlText w:val="%1."/>
-      <w:lvlJc w:val="left"/>
-      <w:pPr>
-        <w:tabs>
-          <w:tab w:val="left" w:pos="425"/>
-        </w:tabs>
-        <w:ind w:left="425" w:leftChars="0" w:hanging="425" w:firstLineChars="0"/>
-      </w:pPr>
-      <w:rPr>
-        <w:rFonts w:hint="default"/>
-      </w:rPr>
-    </w:lvl>
-  </w:abstractNum>
-  <w:abstractNum w:abstractNumId="8">
-    <w:nsid w:val="E5FE8EB2"/>
-    <w:multiLevelType w:val="singleLevel"/>
-    <w:tmpl w:val="E5FE8EB2"/>
-    <w:lvl w:ilvl="0" w:tentative="0">
-      <w:start w:val="8"/>
-      <w:numFmt w:val="upperRoman"/>
-      <w:lvlText w:val="%1."/>
-      <w:lvlJc w:val="left"/>
-      <w:pPr>
-        <w:tabs>
-          <w:tab w:val="left" w:pos="425"/>
-        </w:tabs>
-        <w:ind w:left="425" w:leftChars="0" w:hanging="425" w:firstLineChars="0"/>
-      </w:pPr>
-      <w:rPr>
-        <w:rFonts w:hint="default"/>
-      </w:rPr>
-    </w:lvl>
-  </w:abstractNum>
-  <w:abstractNum w:abstractNumId="9">
     <w:nsid w:val="EDFD1338"/>
     <w:multiLevelType w:val="singleLevel"/>
     <w:tmpl w:val="EDFD1338"/>
@@ -4247,13 +3395,33 @@
       </w:rPr>
     </w:lvl>
   </w:abstractNum>
-  <w:abstractNum w:abstractNumId="10">
-    <w:nsid w:val="F6FE77A1"/>
+  <w:abstractNum w:abstractNumId="6">
+    <w:nsid w:val="EF959D89"/>
     <w:multiLevelType w:val="singleLevel"/>
-    <w:tmpl w:val="F6FE77A1"/>
+    <w:tmpl w:val="EF959D89"/>
+    <w:lvl w:ilvl="0" w:tentative="0">
+      <w:start w:val="4"/>
+      <w:numFmt w:val="upperLetter"/>
+      <w:lvlText w:val="%1."/>
+      <w:lvlJc w:val="left"/>
+      <w:pPr>
+        <w:tabs>
+          <w:tab w:val="left" w:pos="432"/>
+        </w:tabs>
+        <w:ind w:left="432" w:leftChars="0" w:hanging="432" w:firstLineChars="0"/>
+      </w:pPr>
+      <w:rPr>
+        <w:rFonts w:hint="default"/>
+      </w:rPr>
+    </w:lvl>
+  </w:abstractNum>
+  <w:abstractNum w:abstractNumId="7">
+    <w:nsid w:val="F7CDC797"/>
+    <w:multiLevelType w:val="singleLevel"/>
+    <w:tmpl w:val="F7CDC797"/>
     <w:lvl w:ilvl="0" w:tentative="0">
       <w:start w:val="7"/>
-      <w:numFmt w:val="upperRoman"/>
+      <w:numFmt w:val="upperLetter"/>
       <w:lvlText w:val="%1."/>
       <w:lvlJc w:val="left"/>
       <w:pPr>
@@ -4269,27 +3437,7 @@
       </w:rPr>
     </w:lvl>
   </w:abstractNum>
-  <w:abstractNum w:abstractNumId="11">
-    <w:nsid w:val="F6FFCE81"/>
-    <w:multiLevelType w:val="singleLevel"/>
-    <w:tmpl w:val="F6FFCE81"/>
-    <w:lvl w:ilvl="0" w:tentative="0">
-      <w:start w:val="2"/>
-      <w:numFmt w:val="upperLetter"/>
-      <w:lvlText w:val="%1."/>
-      <w:lvlJc w:val="left"/>
-      <w:pPr>
-        <w:tabs>
-          <w:tab w:val="left" w:pos="425"/>
-        </w:tabs>
-        <w:ind w:left="425" w:leftChars="0" w:hanging="425" w:firstLineChars="0"/>
-      </w:pPr>
-      <w:rPr>
-        <w:rFonts w:hint="default"/>
-      </w:rPr>
-    </w:lvl>
-  </w:abstractNum>
-  <w:abstractNum w:abstractNumId="12">
+  <w:abstractNum w:abstractNumId="8">
     <w:nsid w:val="FBF50000"/>
     <w:multiLevelType w:val="singleLevel"/>
     <w:tmpl w:val="FBF50000"/>
@@ -4309,13 +3457,73 @@
       </w:rPr>
     </w:lvl>
   </w:abstractNum>
-  <w:abstractNum w:abstractNumId="13">
-    <w:nsid w:val="FFF2C290"/>
+  <w:abstractNum w:abstractNumId="9">
+    <w:nsid w:val="FCBFDF6D"/>
     <w:multiLevelType w:val="singleLevel"/>
-    <w:tmpl w:val="FFF2C290"/>
+    <w:tmpl w:val="FCBFDF6D"/>
+    <w:lvl w:ilvl="0" w:tentative="0">
+      <w:start w:val="9"/>
+      <w:numFmt w:val="upperLetter"/>
+      <w:lvlText w:val="%1."/>
+      <w:lvlJc w:val="left"/>
+      <w:pPr>
+        <w:tabs>
+          <w:tab w:val="left" w:pos="432"/>
+        </w:tabs>
+        <w:ind w:left="432" w:leftChars="0" w:hanging="432" w:firstLineChars="0"/>
+      </w:pPr>
+      <w:rPr>
+        <w:rFonts w:hint="default"/>
+      </w:rPr>
+    </w:lvl>
+  </w:abstractNum>
+  <w:abstractNum w:abstractNumId="10">
+    <w:nsid w:val="FEDE8400"/>
+    <w:multiLevelType w:val="singleLevel"/>
+    <w:tmpl w:val="FEDE8400"/>
+    <w:lvl w:ilvl="0" w:tentative="0">
+      <w:start w:val="5"/>
+      <w:numFmt w:val="upperLetter"/>
+      <w:lvlText w:val="%1."/>
+      <w:lvlJc w:val="left"/>
+      <w:pPr>
+        <w:tabs>
+          <w:tab w:val="left" w:pos="432"/>
+        </w:tabs>
+        <w:ind w:left="432" w:leftChars="0" w:hanging="432" w:firstLineChars="0"/>
+      </w:pPr>
+      <w:rPr>
+        <w:rFonts w:hint="default"/>
+      </w:rPr>
+    </w:lvl>
+  </w:abstractNum>
+  <w:abstractNum w:abstractNumId="11">
+    <w:nsid w:val="FF9AF6C3"/>
+    <w:multiLevelType w:val="singleLevel"/>
+    <w:tmpl w:val="FF9AF6C3"/>
+    <w:lvl w:ilvl="0" w:tentative="0">
+      <w:start w:val="2"/>
+      <w:numFmt w:val="lowerLetter"/>
+      <w:lvlText w:val="%1."/>
+      <w:lvlJc w:val="left"/>
+      <w:pPr>
+        <w:tabs>
+          <w:tab w:val="left" w:pos="432"/>
+        </w:tabs>
+        <w:ind w:left="432" w:leftChars="0" w:hanging="432" w:firstLineChars="0"/>
+      </w:pPr>
+      <w:rPr>
+        <w:rFonts w:hint="default"/>
+      </w:rPr>
+    </w:lvl>
+  </w:abstractNum>
+  <w:abstractNum w:abstractNumId="12">
+    <w:nsid w:val="FF9EDD57"/>
+    <w:multiLevelType w:val="singleLevel"/>
+    <w:tmpl w:val="FF9EDD57"/>
     <w:lvl w:ilvl="0" w:tentative="0">
       <w:start w:val="1"/>
-      <w:numFmt w:val="upperRoman"/>
+      <w:numFmt w:val="upperLetter"/>
       <w:lvlText w:val="%1."/>
       <w:lvlJc w:val="left"/>
       <w:pPr>
@@ -4323,6 +3531,26 @@
           <w:tab w:val="left" w:pos="425"/>
         </w:tabs>
         <w:ind w:left="425" w:leftChars="0" w:hanging="425" w:firstLineChars="0"/>
+      </w:pPr>
+      <w:rPr>
+        <w:rFonts w:hint="default"/>
+      </w:rPr>
+    </w:lvl>
+  </w:abstractNum>
+  <w:abstractNum w:abstractNumId="13">
+    <w:nsid w:val="FFF6FC7F"/>
+    <w:multiLevelType w:val="singleLevel"/>
+    <w:tmpl w:val="FFF6FC7F"/>
+    <w:lvl w:ilvl="0" w:tentative="0">
+      <w:start w:val="6"/>
+      <w:numFmt w:val="upperLetter"/>
+      <w:lvlText w:val="%1."/>
+      <w:lvlJc w:val="left"/>
+      <w:pPr>
+        <w:tabs>
+          <w:tab w:val="left" w:pos="432"/>
+        </w:tabs>
+        <w:ind w:left="432" w:leftChars="0" w:hanging="432" w:firstLineChars="0"/>
       </w:pPr>
       <w:rPr>
         <w:rFonts w:hint="default"/>
@@ -4330,19 +3558,41 @@
     </w:lvl>
   </w:abstractNum>
   <w:abstractNum w:abstractNumId="14">
-    <w:nsid w:val="00782F7E"/>
-    <w:multiLevelType w:val="multilevel"/>
-    <w:tmpl w:val="00782F7E"/>
+    <w:nsid w:val="FFFDD12E"/>
+    <w:multiLevelType w:val="singleLevel"/>
+    <w:tmpl w:val="FFFDD12E"/>
     <w:lvl w:ilvl="0" w:tentative="0">
       <w:start w:val="1"/>
-      <w:numFmt w:val="bullet"/>
-      <w:lvlText w:val=""/>
+      <w:numFmt w:val="lowerLetter"/>
+      <w:lvlText w:val="%1."/>
       <w:lvlJc w:val="left"/>
       <w:pPr>
+        <w:tabs>
+          <w:tab w:val="left" w:pos="425"/>
+        </w:tabs>
+        <w:ind w:left="425" w:leftChars="0" w:hanging="425" w:firstLineChars="0"/>
+      </w:pPr>
+      <w:rPr>
+        <w:rFonts w:hint="default"/>
+        <w:b w:val="0"/>
+        <w:bCs w:val="0"/>
+      </w:rPr>
+    </w:lvl>
+  </w:abstractNum>
+  <w:abstractNum w:abstractNumId="15">
+    <w:nsid w:val="6A9E0756"/>
+    <w:multiLevelType w:val="multilevel"/>
+    <w:tmpl w:val="6A9E0756"/>
+    <w:lvl w:ilvl="0" w:tentative="0">
+      <w:start w:val="1"/>
+      <w:numFmt w:val="decimal"/>
+      <w:lvlText w:val="%1."/>
+      <w:lvlJc w:val="left"/>
+      <w:pPr>
         <w:ind w:left="720" w:hanging="360"/>
       </w:pPr>
       <w:rPr>
-        <w:rFonts w:hint="default" w:ascii="Symbol" w:hAnsi="Symbol"/>
+        <w:rFonts w:hint="default"/>
       </w:rPr>
     </w:lvl>
     <w:lvl w:ilvl="1" w:tentative="0">
@@ -4442,253 +3692,7 @@
       </w:rPr>
     </w:lvl>
   </w:abstractNum>
-  <w:abstractNum w:abstractNumId="15">
-    <w:nsid w:val="30C524CF"/>
-    <w:multiLevelType w:val="multilevel"/>
-    <w:tmpl w:val="30C524CF"/>
-    <w:lvl w:ilvl="0" w:tentative="0">
-      <w:start w:val="1"/>
-      <w:numFmt w:val="bullet"/>
-      <w:lvlText w:val=""/>
-      <w:lvlJc w:val="left"/>
-      <w:pPr>
-        <w:ind w:left="720" w:hanging="360"/>
-      </w:pPr>
-      <w:rPr>
-        <w:rFonts w:hint="default" w:ascii="Symbol" w:hAnsi="Symbol"/>
-      </w:rPr>
-    </w:lvl>
-    <w:lvl w:ilvl="1" w:tentative="0">
-      <w:start w:val="1"/>
-      <w:numFmt w:val="bullet"/>
-      <w:lvlText w:val="o"/>
-      <w:lvlJc w:val="left"/>
-      <w:pPr>
-        <w:ind w:left="1440" w:hanging="360"/>
-      </w:pPr>
-      <w:rPr>
-        <w:rFonts w:hint="default" w:ascii="Courier New" w:hAnsi="Courier New" w:cs="Courier New"/>
-      </w:rPr>
-    </w:lvl>
-    <w:lvl w:ilvl="2" w:tentative="0">
-      <w:start w:val="1"/>
-      <w:numFmt w:val="bullet"/>
-      <w:lvlText w:val=""/>
-      <w:lvlJc w:val="left"/>
-      <w:pPr>
-        <w:ind w:left="2160" w:hanging="360"/>
-      </w:pPr>
-      <w:rPr>
-        <w:rFonts w:hint="default" w:ascii="Wingdings" w:hAnsi="Wingdings"/>
-      </w:rPr>
-    </w:lvl>
-    <w:lvl w:ilvl="3" w:tentative="0">
-      <w:start w:val="1"/>
-      <w:numFmt w:val="bullet"/>
-      <w:lvlText w:val=""/>
-      <w:lvlJc w:val="left"/>
-      <w:pPr>
-        <w:ind w:left="2880" w:hanging="360"/>
-      </w:pPr>
-      <w:rPr>
-        <w:rFonts w:hint="default" w:ascii="Symbol" w:hAnsi="Symbol"/>
-      </w:rPr>
-    </w:lvl>
-    <w:lvl w:ilvl="4" w:tentative="0">
-      <w:start w:val="1"/>
-      <w:numFmt w:val="bullet"/>
-      <w:lvlText w:val="o"/>
-      <w:lvlJc w:val="left"/>
-      <w:pPr>
-        <w:ind w:left="3600" w:hanging="360"/>
-      </w:pPr>
-      <w:rPr>
-        <w:rFonts w:hint="default" w:ascii="Courier New" w:hAnsi="Courier New" w:cs="Courier New"/>
-      </w:rPr>
-    </w:lvl>
-    <w:lvl w:ilvl="5" w:tentative="0">
-      <w:start w:val="1"/>
-      <w:numFmt w:val="bullet"/>
-      <w:lvlText w:val=""/>
-      <w:lvlJc w:val="left"/>
-      <w:pPr>
-        <w:ind w:left="4320" w:hanging="360"/>
-      </w:pPr>
-      <w:rPr>
-        <w:rFonts w:hint="default" w:ascii="Wingdings" w:hAnsi="Wingdings"/>
-      </w:rPr>
-    </w:lvl>
-    <w:lvl w:ilvl="6" w:tentative="0">
-      <w:start w:val="1"/>
-      <w:numFmt w:val="bullet"/>
-      <w:lvlText w:val=""/>
-      <w:lvlJc w:val="left"/>
-      <w:pPr>
-        <w:ind w:left="5040" w:hanging="360"/>
-      </w:pPr>
-      <w:rPr>
-        <w:rFonts w:hint="default" w:ascii="Symbol" w:hAnsi="Symbol"/>
-      </w:rPr>
-    </w:lvl>
-    <w:lvl w:ilvl="7" w:tentative="0">
-      <w:start w:val="1"/>
-      <w:numFmt w:val="bullet"/>
-      <w:lvlText w:val="o"/>
-      <w:lvlJc w:val="left"/>
-      <w:pPr>
-        <w:ind w:left="5760" w:hanging="360"/>
-      </w:pPr>
-      <w:rPr>
-        <w:rFonts w:hint="default" w:ascii="Courier New" w:hAnsi="Courier New" w:cs="Courier New"/>
-      </w:rPr>
-    </w:lvl>
-    <w:lvl w:ilvl="8" w:tentative="0">
-      <w:start w:val="1"/>
-      <w:numFmt w:val="bullet"/>
-      <w:lvlText w:val=""/>
-      <w:lvlJc w:val="left"/>
-      <w:pPr>
-        <w:ind w:left="6480" w:hanging="360"/>
-      </w:pPr>
-      <w:rPr>
-        <w:rFonts w:hint="default" w:ascii="Wingdings" w:hAnsi="Wingdings"/>
-      </w:rPr>
-    </w:lvl>
-  </w:abstractNum>
   <w:abstractNum w:abstractNumId="16">
-    <w:nsid w:val="5DFA5920"/>
-    <w:multiLevelType w:val="singleLevel"/>
-    <w:tmpl w:val="5DFA5920"/>
-    <w:lvl w:ilvl="0" w:tentative="0">
-      <w:start w:val="1"/>
-      <w:numFmt w:val="upperLetter"/>
-      <w:lvlText w:val="%1."/>
-      <w:lvlJc w:val="left"/>
-      <w:pPr>
-        <w:tabs>
-          <w:tab w:val="left" w:pos="425"/>
-        </w:tabs>
-        <w:ind w:left="425" w:leftChars="0" w:hanging="425" w:firstLineChars="0"/>
-      </w:pPr>
-      <w:rPr>
-        <w:rFonts w:hint="default"/>
-      </w:rPr>
-    </w:lvl>
-  </w:abstractNum>
-  <w:abstractNum w:abstractNumId="17">
-    <w:nsid w:val="6A9E0756"/>
-    <w:multiLevelType w:val="multilevel"/>
-    <w:tmpl w:val="6A9E0756"/>
-    <w:lvl w:ilvl="0" w:tentative="0">
-      <w:start w:val="1"/>
-      <w:numFmt w:val="decimal"/>
-      <w:lvlText w:val="%1."/>
-      <w:lvlJc w:val="left"/>
-      <w:pPr>
-        <w:ind w:left="720" w:hanging="360"/>
-      </w:pPr>
-      <w:rPr>
-        <w:rFonts w:hint="default"/>
-      </w:rPr>
-    </w:lvl>
-    <w:lvl w:ilvl="1" w:tentative="0">
-      <w:start w:val="1"/>
-      <w:numFmt w:val="bullet"/>
-      <w:lvlText w:val="o"/>
-      <w:lvlJc w:val="left"/>
-      <w:pPr>
-        <w:ind w:left="1440" w:hanging="360"/>
-      </w:pPr>
-      <w:rPr>
-        <w:rFonts w:hint="default" w:ascii="Courier New" w:hAnsi="Courier New" w:cs="Courier New"/>
-      </w:rPr>
-    </w:lvl>
-    <w:lvl w:ilvl="2" w:tentative="0">
-      <w:start w:val="1"/>
-      <w:numFmt w:val="bullet"/>
-      <w:lvlText w:val=""/>
-      <w:lvlJc w:val="left"/>
-      <w:pPr>
-        <w:ind w:left="2160" w:hanging="360"/>
-      </w:pPr>
-      <w:rPr>
-        <w:rFonts w:hint="default" w:ascii="Wingdings" w:hAnsi="Wingdings"/>
-      </w:rPr>
-    </w:lvl>
-    <w:lvl w:ilvl="3" w:tentative="0">
-      <w:start w:val="1"/>
-      <w:numFmt w:val="bullet"/>
-      <w:lvlText w:val=""/>
-      <w:lvlJc w:val="left"/>
-      <w:pPr>
-        <w:ind w:left="2880" w:hanging="360"/>
-      </w:pPr>
-      <w:rPr>
-        <w:rFonts w:hint="default" w:ascii="Symbol" w:hAnsi="Symbol"/>
-      </w:rPr>
-    </w:lvl>
-    <w:lvl w:ilvl="4" w:tentative="0">
-      <w:start w:val="1"/>
-      <w:numFmt w:val="bullet"/>
-      <w:lvlText w:val="o"/>
-      <w:lvlJc w:val="left"/>
-      <w:pPr>
-        <w:ind w:left="3600" w:hanging="360"/>
-      </w:pPr>
-      <w:rPr>
-        <w:rFonts w:hint="default" w:ascii="Courier New" w:hAnsi="Courier New" w:cs="Courier New"/>
-      </w:rPr>
-    </w:lvl>
-    <w:lvl w:ilvl="5" w:tentative="0">
-      <w:start w:val="1"/>
-      <w:numFmt w:val="bullet"/>
-      <w:lvlText w:val=""/>
-      <w:lvlJc w:val="left"/>
-      <w:pPr>
-        <w:ind w:left="4320" w:hanging="360"/>
-      </w:pPr>
-      <w:rPr>
-        <w:rFonts w:hint="default" w:ascii="Wingdings" w:hAnsi="Wingdings"/>
-      </w:rPr>
-    </w:lvl>
-    <w:lvl w:ilvl="6" w:tentative="0">
-      <w:start w:val="1"/>
-      <w:numFmt w:val="bullet"/>
-      <w:lvlText w:val=""/>
-      <w:lvlJc w:val="left"/>
-      <w:pPr>
-        <w:ind w:left="5040" w:hanging="360"/>
-      </w:pPr>
-      <w:rPr>
-        <w:rFonts w:hint="default" w:ascii="Symbol" w:hAnsi="Symbol"/>
-      </w:rPr>
-    </w:lvl>
-    <w:lvl w:ilvl="7" w:tentative="0">
-      <w:start w:val="1"/>
-      <w:numFmt w:val="bullet"/>
-      <w:lvlText w:val="o"/>
-      <w:lvlJc w:val="left"/>
-      <w:pPr>
-        <w:ind w:left="5760" w:hanging="360"/>
-      </w:pPr>
-      <w:rPr>
-        <w:rFonts w:hint="default" w:ascii="Courier New" w:hAnsi="Courier New" w:cs="Courier New"/>
-      </w:rPr>
-    </w:lvl>
-    <w:lvl w:ilvl="8" w:tentative="0">
-      <w:start w:val="1"/>
-      <w:numFmt w:val="bullet"/>
-      <w:lvlText w:val=""/>
-      <w:lvlJc w:val="left"/>
-      <w:pPr>
-        <w:ind w:left="6480" w:hanging="360"/>
-      </w:pPr>
-      <w:rPr>
-        <w:rFonts w:hint="default" w:ascii="Wingdings" w:hAnsi="Wingdings"/>
-      </w:rPr>
-    </w:lvl>
-  </w:abstractNum>
-  <w:abstractNum w:abstractNumId="18">
     <w:nsid w:val="6EFE00EF"/>
     <w:multiLevelType w:val="singleLevel"/>
     <w:tmpl w:val="6EFE00EF"/>
@@ -4708,47 +3712,27 @@
       </w:rPr>
     </w:lvl>
   </w:abstractNum>
-  <w:abstractNum w:abstractNumId="19">
-    <w:nsid w:val="7AA30A4B"/>
+  <w:abstractNum w:abstractNumId="17">
+    <w:nsid w:val="7DFF030A"/>
     <w:multiLevelType w:val="singleLevel"/>
-    <w:tmpl w:val="7AA30A4B"/>
+    <w:tmpl w:val="7DFF030A"/>
     <w:lvl w:ilvl="0" w:tentative="0">
-      <w:start w:val="5"/>
-      <w:numFmt w:val="upperRoman"/>
+      <w:start w:val="2"/>
+      <w:numFmt w:val="lowerLetter"/>
       <w:lvlText w:val="%1."/>
       <w:lvlJc w:val="left"/>
       <w:pPr>
         <w:tabs>
-          <w:tab w:val="left" w:pos="425"/>
+          <w:tab w:val="left" w:pos="432"/>
         </w:tabs>
-        <w:ind w:left="425" w:leftChars="0" w:hanging="425" w:firstLineChars="0"/>
+        <w:ind w:left="432" w:leftChars="0" w:hanging="432" w:firstLineChars="0"/>
       </w:pPr>
       <w:rPr>
         <w:rFonts w:hint="default"/>
       </w:rPr>
     </w:lvl>
   </w:abstractNum>
-  <w:abstractNum w:abstractNumId="20">
-    <w:nsid w:val="7BF944BB"/>
-    <w:multiLevelType w:val="singleLevel"/>
-    <w:tmpl w:val="7BF944BB"/>
-    <w:lvl w:ilvl="0" w:tentative="0">
-      <w:start w:val="2"/>
-      <w:numFmt w:val="upperLetter"/>
-      <w:lvlText w:val="%1."/>
-      <w:lvlJc w:val="left"/>
-      <w:pPr>
-        <w:tabs>
-          <w:tab w:val="left" w:pos="425"/>
-        </w:tabs>
-        <w:ind w:left="425" w:leftChars="0" w:hanging="425" w:firstLineChars="0"/>
-      </w:pPr>
-      <w:rPr>
-        <w:rFonts w:hint="default"/>
-      </w:rPr>
-    </w:lvl>
-  </w:abstractNum>
-  <w:abstractNum w:abstractNumId="21">
+  <w:abstractNum w:abstractNumId="18">
     <w:nsid w:val="7FEA5D5C"/>
     <w:multiLevelType w:val="singleLevel"/>
     <w:tmpl w:val="7FEA5D5C"/>
@@ -4769,70 +3753,61 @@
     </w:lvl>
   </w:abstractNum>
   <w:num w:numId="1">
-    <w:abstractNumId w:val="13"/>
+    <w:abstractNumId w:val="12"/>
   </w:num>
   <w:num w:numId="2">
+    <w:abstractNumId w:val="14"/>
+  </w:num>
+  <w:num w:numId="3">
     <w:abstractNumId w:val="0"/>
   </w:num>
-  <w:num w:numId="3">
+  <w:num w:numId="4">
+    <w:abstractNumId w:val="16"/>
+  </w:num>
+  <w:num w:numId="5">
+    <w:abstractNumId w:val="6"/>
+  </w:num>
+  <w:num w:numId="6">
     <w:abstractNumId w:val="2"/>
   </w:num>
-  <w:num w:numId="4">
+  <w:num w:numId="7">
     <w:abstractNumId w:val="18"/>
   </w:num>
-  <w:num w:numId="5">
-    <w:abstractNumId w:val="5"/>
-  </w:num>
-  <w:num w:numId="6">
-    <w:abstractNumId w:val="16"/>
-  </w:num>
-  <w:num w:numId="7">
-    <w:abstractNumId w:val="21"/>
-  </w:num>
   <w:num w:numId="8">
-    <w:abstractNumId w:val="20"/>
+    <w:abstractNumId w:val="11"/>
   </w:num>
   <w:num w:numId="9">
-    <w:abstractNumId w:val="3"/>
+    <w:abstractNumId w:val="1"/>
   </w:num>
   <w:num w:numId="10">
-    <w:abstractNumId w:val="19"/>
+    <w:abstractNumId w:val="10"/>
   </w:num>
   <w:num w:numId="11">
     <w:abstractNumId w:val="4"/>
   </w:num>
   <w:num w:numId="12">
-    <w:abstractNumId w:val="12"/>
+    <w:abstractNumId w:val="8"/>
   </w:num>
   <w:num w:numId="13">
-    <w:abstractNumId w:val="11"/>
+    <w:abstractNumId w:val="17"/>
   </w:num>
   <w:num w:numId="14">
+    <w:abstractNumId w:val="5"/>
+  </w:num>
+  <w:num w:numId="15">
+    <w:abstractNumId w:val="13"/>
+  </w:num>
+  <w:num w:numId="16">
+    <w:abstractNumId w:val="7"/>
+  </w:num>
+  <w:num w:numId="17">
+    <w:abstractNumId w:val="3"/>
+  </w:num>
+  <w:num w:numId="18">
     <w:abstractNumId w:val="9"/>
   </w:num>
-  <w:num w:numId="15">
-    <w:abstractNumId w:val="1"/>
-  </w:num>
-  <w:num w:numId="16">
-    <w:abstractNumId w:val="10"/>
-  </w:num>
-  <w:num w:numId="17">
-    <w:abstractNumId w:val="8"/>
-  </w:num>
-  <w:num w:numId="18">
-    <w:abstractNumId w:val="7"/>
-  </w:num>
   <w:num w:numId="19">
-    <w:abstractNumId w:val="14"/>
-  </w:num>
-  <w:num w:numId="20">
     <w:abstractNumId w:val="15"/>
-  </w:num>
-  <w:num w:numId="21">
-    <w:abstractNumId w:val="6"/>
-  </w:num>
-  <w:num w:numId="22">
-    <w:abstractNumId w:val="17"/>
   </w:num>
 </w:numbering>
 </file>
@@ -5540,4 +4515,18 @@
   </a:themeElements>
   <a:objectDefaults/>
 </a:theme>
+</file>
+
+<file path=customXml/item1.xml><?xml version="1.0" encoding="utf-8"?>
+<s:customData xmlns="http://www.wps.cn/officeDocument/2013/wpsCustomData" xmlns:s="http://www.wps.cn/officeDocument/2013/wpsCustomData">
+  <customSectProps/>
+</s:customData>
+</file>
+
+<file path=customXml/itemProps1.xml><?xml version="1.0" encoding="utf-8"?>
+<ds:datastoreItem xmlns:ds="http://schemas.openxmlformats.org/officeDocument/2006/customXml" ds:itemID="{B1977F7D-205B-4081-913C-38D41E755F92}">
+  <ds:schemaRefs>
+    <ds:schemaRef ds:uri="http://www.wps.cn/officeDocument/2013/wpsCustomData"/>
+  </ds:schemaRefs>
+</ds:datastoreItem>
 </file>
</xml_diff>

<commit_message>
revisi 3.10: SK, KAK, EP01
</commit_message>
<xml_diff>
--- a/ukp/3.10_Kefarmasian/Dokumen Kefarmasian/4. KAK Pelayanan Kefarmasian.docx
+++ b/ukp/3.10_Kefarmasian/Dokumen Kefarmasian/4. KAK Pelayanan Kefarmasian.docx
@@ -2,524 +2,6 @@
 <file path=word/document.xml><?xml version="1.0" encoding="utf-8"?>
 <w:document xmlns:wpc="http://schemas.microsoft.com/office/word/2010/wordprocessingCanvas" xmlns:mc="http://schemas.openxmlformats.org/markup-compatibility/2006" xmlns:o="urn:schemas-microsoft-com:office:office" xmlns:r="http://schemas.openxmlformats.org/officeDocument/2006/relationships" xmlns:m="http://schemas.openxmlformats.org/officeDocument/2006/math" xmlns:v="urn:schemas-microsoft-com:vml" xmlns:wp14="http://schemas.microsoft.com/office/word/2010/wordprocessingDrawing" xmlns:wp="http://schemas.openxmlformats.org/drawingml/2006/wordprocessingDrawing" xmlns:w="http://schemas.openxmlformats.org/wordprocessingml/2006/main" xmlns:w14="http://schemas.microsoft.com/office/word/2010/wordml" xmlns:w10="urn:schemas-microsoft-com:office:word" xmlns:w15="http://schemas.microsoft.com/office/word/2012/wordml" xmlns:wpg="http://schemas.microsoft.com/office/word/2010/wordprocessingGroup" xmlns:wpi="http://schemas.microsoft.com/office/word/2010/wordprocessingInk" xmlns:wne="http://schemas.microsoft.com/office/word/2006/wordml" xmlns:wps="http://schemas.microsoft.com/office/word/2010/wordprocessingShape" xmlns:wpsCustomData="http://www.wps.cn/officeDocument/2013/wpsCustomData" mc:Ignorable="w14 w15 wp14">
   <w:body>
-    <w:p>
-      <w:pPr>
-        <w:rPr>
-          <w:rFonts w:ascii="Bookman Old Style" w:hAnsi="Bookman Old Style" w:cs="Arial"/>
-        </w:rPr>
-      </w:pPr>
-      <w:r>
-        <w:rPr>
-          <w:rFonts w:ascii="Arial" w:hAnsi="Arial" w:cs="Arial"/>
-        </w:rPr>
-        <w:drawing>
-          <wp:anchor distT="0" distB="0" distL="114300" distR="114300" simplePos="0" relativeHeight="251659264" behindDoc="0" locked="0" layoutInCell="1" allowOverlap="1">
-            <wp:simplePos x="0" y="0"/>
-            <wp:positionH relativeFrom="column">
-              <wp:posOffset>123825</wp:posOffset>
-            </wp:positionH>
-            <wp:positionV relativeFrom="paragraph">
-              <wp:posOffset>294005</wp:posOffset>
-            </wp:positionV>
-            <wp:extent cx="1278890" cy="1259840"/>
-            <wp:effectExtent l="0" t="0" r="16510" b="16510"/>
-            <wp:wrapNone/>
-            <wp:docPr id="2" name="Picture 4" descr="Description: http://bintankab.go.id/master/wp-content/uploads/2013/05/bintan.png"/>
-            <wp:cNvGraphicFramePr>
-              <a:graphicFrameLocks xmlns:a="http://schemas.openxmlformats.org/drawingml/2006/main" noChangeAspect="1"/>
-            </wp:cNvGraphicFramePr>
-            <a:graphic xmlns:a="http://schemas.openxmlformats.org/drawingml/2006/main">
-              <a:graphicData uri="http://schemas.openxmlformats.org/drawingml/2006/picture">
-                <pic:pic xmlns:pic="http://schemas.openxmlformats.org/drawingml/2006/picture">
-                  <pic:nvPicPr>
-                    <pic:cNvPr id="2" name="Picture 4" descr="Description: http://bintankab.go.id/master/wp-content/uploads/2013/05/bintan.png"/>
-                    <pic:cNvPicPr>
-                      <a:picLocks noChangeAspect="1"/>
-                    </pic:cNvPicPr>
-                  </pic:nvPicPr>
-                  <pic:blipFill>
-                    <a:blip r:embed="rId6" r:link="rId7"/>
-                    <a:stretch>
-                      <a:fillRect/>
-                    </a:stretch>
-                  </pic:blipFill>
-                  <pic:spPr>
-                    <a:xfrm>
-                      <a:off x="0" y="0"/>
-                      <a:ext cx="1278890" cy="1259840"/>
-                    </a:xfrm>
-                    <a:prstGeom prst="rect">
-                      <a:avLst/>
-                    </a:prstGeom>
-                    <a:noFill/>
-                    <a:ln>
-                      <a:noFill/>
-                    </a:ln>
-                  </pic:spPr>
-                </pic:pic>
-              </a:graphicData>
-            </a:graphic>
-          </wp:anchor>
-        </w:drawing>
-      </w:r>
-    </w:p>
-    <w:tbl>
-      <w:tblPr>
-        <w:tblStyle w:val="3"/>
-        <w:tblW w:w="0" w:type="auto"/>
-        <w:tblInd w:w="0" w:type="dxa"/>
-        <w:tblLayout w:type="autofit"/>
-        <w:tblCellMar>
-          <w:top w:w="0" w:type="dxa"/>
-          <w:left w:w="108" w:type="dxa"/>
-          <w:bottom w:w="0" w:type="dxa"/>
-          <w:right w:w="108" w:type="dxa"/>
-        </w:tblCellMar>
-      </w:tblPr>
-      <w:tblGrid>
-        <w:gridCol w:w="2376"/>
-        <w:gridCol w:w="4819"/>
-        <w:gridCol w:w="2047"/>
-      </w:tblGrid>
-      <w:tr>
-        <w:tblPrEx>
-          <w:tblCellMar>
-            <w:top w:w="0" w:type="dxa"/>
-            <w:left w:w="108" w:type="dxa"/>
-            <w:bottom w:w="0" w:type="dxa"/>
-            <w:right w:w="108" w:type="dxa"/>
-          </w:tblCellMar>
-        </w:tblPrEx>
-        <w:tc>
-          <w:tcPr>
-            <w:tcW w:w="2376" w:type="dxa"/>
-            <w:noWrap w:val="0"/>
-            <w:vAlign w:val="top"/>
-          </w:tcPr>
-          <w:p>
-            <w:pPr>
-              <w:jc w:val="center"/>
-              <w:rPr>
-                <w:rFonts w:ascii="Bookman Old Style" w:hAnsi="Bookman Old Style" w:cs="Arial"/>
-              </w:rPr>
-            </w:pPr>
-          </w:p>
-        </w:tc>
-        <w:tc>
-          <w:tcPr>
-            <w:tcW w:w="4820" w:type="dxa"/>
-            <w:noWrap w:val="0"/>
-            <w:vAlign w:val="top"/>
-          </w:tcPr>
-          <w:p>
-            <w:pPr>
-              <w:jc w:val="center"/>
-              <w:rPr>
-                <w:rFonts w:ascii="Bookman Old Style" w:hAnsi="Bookman Old Style" w:cs="Arial"/>
-              </w:rPr>
-            </w:pPr>
-          </w:p>
-        </w:tc>
-        <w:tc>
-          <w:tcPr>
-            <w:tcW w:w="2047" w:type="dxa"/>
-            <w:noWrap w:val="0"/>
-            <w:vAlign w:val="top"/>
-          </w:tcPr>
-          <w:p>
-            <w:pPr>
-              <w:jc w:val="center"/>
-              <w:rPr>
-                <w:rFonts w:ascii="Bookman Old Style" w:hAnsi="Bookman Old Style" w:cs="Arial"/>
-              </w:rPr>
-            </w:pPr>
-            <w:r>
-              <w:rPr>
-                <w:rFonts w:ascii="Arial" w:hAnsi="Arial" w:cs="Arial"/>
-              </w:rPr>
-              <w:drawing>
-                <wp:anchor distT="0" distB="0" distL="114300" distR="114300" simplePos="0" relativeHeight="251660288" behindDoc="0" locked="0" layoutInCell="1" allowOverlap="1">
-                  <wp:simplePos x="0" y="0"/>
-                  <wp:positionH relativeFrom="column">
-                    <wp:posOffset>42545</wp:posOffset>
-                  </wp:positionH>
-                  <wp:positionV relativeFrom="paragraph">
-                    <wp:posOffset>105410</wp:posOffset>
-                  </wp:positionV>
-                  <wp:extent cx="1095375" cy="1133475"/>
-                  <wp:effectExtent l="0" t="0" r="9525" b="9525"/>
-                  <wp:wrapSquare wrapText="bothSides"/>
-                  <wp:docPr id="1" name="Picture 1"/>
-                  <wp:cNvGraphicFramePr>
-                    <a:graphicFrameLocks xmlns:a="http://schemas.openxmlformats.org/drawingml/2006/main" noChangeAspect="1"/>
-                  </wp:cNvGraphicFramePr>
-                  <a:graphic xmlns:a="http://schemas.openxmlformats.org/drawingml/2006/main">
-                    <a:graphicData uri="http://schemas.openxmlformats.org/drawingml/2006/picture">
-                      <pic:pic xmlns:pic="http://schemas.openxmlformats.org/drawingml/2006/picture">
-                        <pic:nvPicPr>
-                          <pic:cNvPr id="1" name="Picture 1"/>
-                          <pic:cNvPicPr>
-                            <a:picLocks noChangeAspect="1"/>
-                          </pic:cNvPicPr>
-                        </pic:nvPicPr>
-                        <pic:blipFill>
-                          <a:blip r:embed="rId8"/>
-                          <a:stretch>
-                            <a:fillRect/>
-                          </a:stretch>
-                        </pic:blipFill>
-                        <pic:spPr>
-                          <a:xfrm>
-                            <a:off x="0" y="0"/>
-                            <a:ext cx="1095375" cy="1133475"/>
-                          </a:xfrm>
-                          <a:prstGeom prst="rect">
-                            <a:avLst/>
-                          </a:prstGeom>
-                          <a:noFill/>
-                          <a:ln>
-                            <a:noFill/>
-                          </a:ln>
-                        </pic:spPr>
-                      </pic:pic>
-                    </a:graphicData>
-                  </a:graphic>
-                </wp:anchor>
-              </w:drawing>
-            </w:r>
-          </w:p>
-        </w:tc>
-      </w:tr>
-    </w:tbl>
-    <w:p>
-      <w:pPr>
-        <w:jc w:val="center"/>
-        <w:rPr>
-          <w:rFonts w:ascii="Bookman Old Style" w:hAnsi="Bookman Old Style" w:cs="Arial"/>
-        </w:rPr>
-      </w:pPr>
-    </w:p>
-    <w:p>
-      <w:pPr>
-        <w:jc w:val="center"/>
-        <w:rPr>
-          <w:rFonts w:ascii="Bookman Old Style" w:hAnsi="Bookman Old Style" w:cs="Arial"/>
-        </w:rPr>
-      </w:pPr>
-    </w:p>
-    <w:p>
-      <w:pPr>
-        <w:jc w:val="center"/>
-        <w:rPr>
-          <w:rFonts w:ascii="Bookman Old Style" w:hAnsi="Bookman Old Style" w:cs="Arial"/>
-          <w:b/>
-          <w:bCs/>
-          <w:sz w:val="40"/>
-        </w:rPr>
-      </w:pPr>
-    </w:p>
-    <w:p>
-      <w:pPr>
-        <w:jc w:val="center"/>
-        <w:rPr>
-          <w:rFonts w:ascii="Bookman Old Style" w:hAnsi="Bookman Old Style" w:cs="Arial"/>
-          <w:b/>
-          <w:bCs/>
-          <w:sz w:val="40"/>
-        </w:rPr>
-      </w:pPr>
-      <w:r>
-        <w:rPr>
-          <w:rFonts w:ascii="Bookman Old Style" w:hAnsi="Bookman Old Style" w:cs="Arial"/>
-          <w:b/>
-          <w:bCs/>
-          <w:sz w:val="40"/>
-        </w:rPr>
-        <w:t>Kerangka Acuan Kerja</w:t>
-      </w:r>
-    </w:p>
-    <w:p>
-      <w:pPr>
-        <w:jc w:val="center"/>
-        <w:rPr>
-          <w:rFonts w:hint="default" w:ascii="Bookman Old Style" w:hAnsi="Bookman Old Style" w:cs="Arial"/>
-          <w:b/>
-          <w:sz w:val="40"/>
-          <w:szCs w:val="40"/>
-          <w:lang w:val="en-US"/>
-        </w:rPr>
-      </w:pPr>
-      <w:r>
-        <w:rPr>
-          <w:rFonts w:hint="default" w:ascii="Bookman Old Style" w:hAnsi="Bookman Old Style" w:cs="Arial"/>
-          <w:b/>
-          <w:sz w:val="40"/>
-          <w:szCs w:val="40"/>
-          <w:lang w:val="en-US"/>
-        </w:rPr>
-        <w:t>Pelayanan Kefarmasian</w:t>
-      </w:r>
-    </w:p>
-    <w:p>
-      <w:pPr>
-        <w:spacing w:after="0" w:line="240" w:lineRule="auto"/>
-        <w:jc w:val="center"/>
-        <w:rPr>
-          <w:rFonts w:ascii="Bookman Old Style" w:hAnsi="Bookman Old Style" w:cs="Arial"/>
-        </w:rPr>
-      </w:pPr>
-    </w:p>
-    <w:p>
-      <w:pPr>
-        <w:spacing w:after="0" w:line="240" w:lineRule="auto"/>
-        <w:jc w:val="center"/>
-        <w:rPr>
-          <w:rFonts w:ascii="Bookman Old Style" w:hAnsi="Bookman Old Style" w:cs="Arial"/>
-          <w:b/>
-          <w:sz w:val="32"/>
-        </w:rPr>
-      </w:pPr>
-    </w:p>
-    <w:p>
-      <w:pPr>
-        <w:spacing w:after="0" w:line="240" w:lineRule="auto"/>
-        <w:jc w:val="center"/>
-        <w:rPr>
-          <w:rFonts w:ascii="Bookman Old Style" w:hAnsi="Bookman Old Style" w:cs="Arial"/>
-          <w:b/>
-          <w:sz w:val="32"/>
-        </w:rPr>
-      </w:pPr>
-    </w:p>
-    <w:p>
-      <w:pPr>
-        <w:spacing w:after="0" w:line="240" w:lineRule="auto"/>
-        <w:jc w:val="center"/>
-        <w:rPr>
-          <w:rFonts w:ascii="Bookman Old Style" w:hAnsi="Bookman Old Style" w:cs="Arial"/>
-          <w:b/>
-          <w:sz w:val="32"/>
-        </w:rPr>
-      </w:pPr>
-    </w:p>
-    <w:p>
-      <w:pPr>
-        <w:spacing w:after="0" w:line="240" w:lineRule="auto"/>
-        <w:jc w:val="center"/>
-        <w:rPr>
-          <w:rFonts w:ascii="Bookman Old Style" w:hAnsi="Bookman Old Style" w:cs="Arial"/>
-          <w:b/>
-          <w:sz w:val="32"/>
-        </w:rPr>
-      </w:pPr>
-    </w:p>
-    <w:p>
-      <w:pPr>
-        <w:spacing w:after="0" w:line="240" w:lineRule="auto"/>
-        <w:jc w:val="center"/>
-        <w:rPr>
-          <w:rFonts w:ascii="Bookman Old Style" w:hAnsi="Bookman Old Style" w:cs="Arial"/>
-          <w:b/>
-          <w:sz w:val="32"/>
-        </w:rPr>
-      </w:pPr>
-    </w:p>
-    <w:p>
-      <w:pPr>
-        <w:spacing w:after="0" w:line="240" w:lineRule="auto"/>
-        <w:jc w:val="center"/>
-        <w:rPr>
-          <w:rFonts w:ascii="Bookman Old Style" w:hAnsi="Bookman Old Style" w:cs="Arial"/>
-          <w:b/>
-          <w:sz w:val="32"/>
-        </w:rPr>
-      </w:pPr>
-    </w:p>
-    <w:p>
-      <w:pPr>
-        <w:spacing w:after="0" w:line="240" w:lineRule="auto"/>
-        <w:jc w:val="center"/>
-        <w:rPr>
-          <w:rFonts w:ascii="Bookman Old Style" w:hAnsi="Bookman Old Style" w:cs="Arial"/>
-          <w:b/>
-          <w:sz w:val="32"/>
-        </w:rPr>
-      </w:pPr>
-    </w:p>
-    <w:p>
-      <w:pPr>
-        <w:spacing w:after="0" w:line="240" w:lineRule="auto"/>
-        <w:jc w:val="center"/>
-        <w:rPr>
-          <w:rFonts w:ascii="Bookman Old Style" w:hAnsi="Bookman Old Style" w:cs="Arial"/>
-          <w:b/>
-          <w:sz w:val="32"/>
-        </w:rPr>
-      </w:pPr>
-    </w:p>
-    <w:p>
-      <w:pPr>
-        <w:spacing w:after="0" w:line="240" w:lineRule="auto"/>
-        <w:jc w:val="center"/>
-        <w:rPr>
-          <w:rFonts w:ascii="Bookman Old Style" w:hAnsi="Bookman Old Style" w:cs="Arial"/>
-          <w:b/>
-          <w:sz w:val="32"/>
-        </w:rPr>
-      </w:pPr>
-    </w:p>
-    <w:p>
-      <w:pPr>
-        <w:spacing w:after="0" w:line="240" w:lineRule="auto"/>
-        <w:jc w:val="center"/>
-        <w:rPr>
-          <w:rFonts w:ascii="Bookman Old Style" w:hAnsi="Bookman Old Style" w:cs="Arial"/>
-          <w:b/>
-          <w:sz w:val="32"/>
-        </w:rPr>
-      </w:pPr>
-      <w:r>
-        <w:rPr>
-          <w:rFonts w:ascii="Bookman Old Style" w:hAnsi="Bookman Old Style" w:cs="Arial"/>
-          <w:b/>
-          <w:sz w:val="32"/>
-        </w:rPr>
-        <w:t>PEMERINTAH KABUPATEN BINTAN</w:t>
-      </w:r>
-    </w:p>
-    <w:p>
-      <w:pPr>
-        <w:spacing w:after="0" w:line="240" w:lineRule="auto"/>
-        <w:jc w:val="center"/>
-        <w:rPr>
-          <w:rFonts w:ascii="Bookman Old Style" w:hAnsi="Bookman Old Style" w:cs="Arial"/>
-          <w:b/>
-          <w:sz w:val="28"/>
-        </w:rPr>
-      </w:pPr>
-      <w:r>
-        <w:rPr>
-          <w:rFonts w:ascii="Bookman Old Style" w:hAnsi="Bookman Old Style" w:cs="Arial"/>
-          <w:b/>
-          <w:sz w:val="28"/>
-        </w:rPr>
-        <w:t xml:space="preserve">DINAS KESEHATAN </w:t>
-      </w:r>
-    </w:p>
-    <w:p>
-      <w:pPr>
-        <w:spacing w:after="0" w:line="240" w:lineRule="auto"/>
-        <w:jc w:val="center"/>
-        <w:rPr>
-          <w:rFonts w:ascii="Bookman Old Style" w:hAnsi="Bookman Old Style" w:cs="Arial"/>
-          <w:b/>
-          <w:sz w:val="44"/>
-        </w:rPr>
-      </w:pPr>
-      <w:r>
-        <w:rPr>
-          <w:rFonts w:ascii="Bookman Old Style" w:hAnsi="Bookman Old Style" w:cs="Arial"/>
-          <w:b/>
-          <w:sz w:val="44"/>
-        </w:rPr>
-        <w:t>UPTD PUSKESMAS BERAKIT</w:t>
-      </w:r>
-    </w:p>
-    <w:p>
-      <w:pPr>
-        <w:spacing w:after="0" w:line="240" w:lineRule="auto"/>
-        <w:ind w:right="175"/>
-        <w:rPr>
-          <w:rFonts w:ascii="Bookman Old Style" w:hAnsi="Bookman Old Style" w:cs="Arial"/>
-          <w:b/>
-          <w:sz w:val="36"/>
-          <w:szCs w:val="36"/>
-        </w:rPr>
-      </w:pPr>
-      <w:r>
-        <w:rPr>
-          <w:rFonts w:ascii="Bookman Old Style" w:hAnsi="Bookman Old Style" w:cs="Arial"/>
-        </w:rPr>
-        <w:t>Jalan Bathin Muhammad Ali Desa Berakit Kecamatan Teluk Sebong</w:t>
-      </w:r>
-    </w:p>
-    <w:p>
-      <w:pPr>
-        <w:spacing w:after="0" w:line="240" w:lineRule="auto"/>
-        <w:ind w:right="175"/>
-        <w:jc w:val="center"/>
-        <w:rPr>
-          <w:rFonts w:ascii="Bookman Old Style" w:hAnsi="Bookman Old Style" w:cs="Arial"/>
-          <w:color w:val="000000"/>
-        </w:rPr>
-      </w:pPr>
-      <w:r>
-        <w:rPr>
-          <w:rFonts w:ascii="Bookman Old Style" w:hAnsi="Bookman Old Style" w:cs="Arial"/>
-        </w:rPr>
-        <w:t xml:space="preserve">Email: </w:t>
-      </w:r>
-      <w:r>
-        <w:fldChar w:fldCharType="begin"/>
-      </w:r>
-      <w:r>
-        <w:instrText xml:space="preserve"> HYPERLINK "mailto:pkm.berakit@gmail.com" </w:instrText>
-      </w:r>
-      <w:r>
-        <w:fldChar w:fldCharType="separate"/>
-      </w:r>
-      <w:r>
-        <w:rPr>
-          <w:rStyle w:val="7"/>
-          <w:rFonts w:ascii="Bookman Old Style" w:hAnsi="Bookman Old Style" w:cs="Arial"/>
-          <w:color w:val="000000"/>
-        </w:rPr>
-        <w:t>pkm.berakit@gmail.com</w:t>
-      </w:r>
-      <w:r>
-        <w:rPr>
-          <w:rStyle w:val="7"/>
-          <w:rFonts w:ascii="Bookman Old Style" w:hAnsi="Bookman Old Style" w:cs="Arial"/>
-          <w:color w:val="000000"/>
-          <w:u w:val="none"/>
-        </w:rPr>
-        <w:fldChar w:fldCharType="end"/>
-      </w:r>
-    </w:p>
-    <w:p>
-      <w:pPr>
-        <w:jc w:val="center"/>
-        <w:rPr>
-          <w:rFonts w:ascii="Bookman Old Style" w:hAnsi="Bookman Old Style" w:cs="Arial"/>
-        </w:rPr>
-      </w:pPr>
-      <w:r>
-        <w:rPr>
-          <w:rFonts w:ascii="Bookman Old Style" w:hAnsi="Bookman Old Style" w:cs="Arial"/>
-        </w:rPr>
-        <w:t xml:space="preserve"> </w:t>
-      </w:r>
-    </w:p>
-    <w:p/>
-    <w:p>
-      <w:pPr>
-        <w:rPr>
-          <w:rFonts w:ascii="Bookman Old Style" w:hAnsi="Bookman Old Style"/>
-          <w:b/>
-          <w:sz w:val="28"/>
-          <w:szCs w:val="28"/>
-        </w:rPr>
-      </w:pPr>
-      <w:r>
-        <w:rPr>
-          <w:rFonts w:ascii="Bookman Old Style" w:hAnsi="Bookman Old Style"/>
-          <w:b/>
-          <w:sz w:val="28"/>
-          <w:szCs w:val="28"/>
-        </w:rPr>
-        <w:br w:type="page"/>
-      </w:r>
-    </w:p>
     <w:tbl>
       <w:tblPr>
         <w:tblStyle w:val="3"/>
@@ -563,6 +45,9 @@
             <w:right w:w="108" w:type="dxa"/>
           </w:tblCellMar>
         </w:tblPrEx>
+        <w:trPr>
+          <w:trHeight w:val="1844" w:hRule="atLeast"/>
+        </w:trPr>
         <w:tc>
           <w:tcPr>
             <w:tcW w:w="2093" w:type="dxa"/>
@@ -588,7 +73,7 @@
                 <w:szCs w:val="24"/>
               </w:rPr>
               <w:drawing>
-                <wp:anchor distT="0" distB="0" distL="114300" distR="114300" simplePos="0" relativeHeight="251661312" behindDoc="0" locked="0" layoutInCell="1" allowOverlap="1">
+                <wp:anchor distT="0" distB="0" distL="114300" distR="114300" simplePos="0" relativeHeight="251659264" behindDoc="0" locked="0" layoutInCell="1" allowOverlap="1">
                   <wp:simplePos x="0" y="0"/>
                   <wp:positionH relativeFrom="column">
                     <wp:posOffset>0</wp:posOffset>
@@ -653,14 +138,14 @@
               <w:ind w:right="175"/>
               <w:jc w:val="center"/>
               <w:rPr>
-                <w:rFonts w:ascii="Bookman Old Style" w:hAnsi="Bookman Old Style" w:cs="Arial"/>
+                <w:rFonts w:hint="default" w:ascii="Arial" w:hAnsi="Arial" w:cs="Arial"/>
                 <w:b/>
                 <w:sz w:val="28"/>
               </w:rPr>
             </w:pPr>
             <w:r>
               <w:rPr>
-                <w:rFonts w:ascii="Bookman Old Style" w:hAnsi="Bookman Old Style" w:cs="Arial"/>
+                <w:rFonts w:hint="default" w:ascii="Arial" w:hAnsi="Arial" w:cs="Arial"/>
                 <w:b/>
                 <w:sz w:val="28"/>
               </w:rPr>
@@ -673,7 +158,7 @@
               <w:ind w:right="175"/>
               <w:jc w:val="center"/>
               <w:rPr>
-                <w:rFonts w:ascii="Bookman Old Style" w:hAnsi="Bookman Old Style" w:cs="Arial"/>
+                <w:rFonts w:hint="default" w:ascii="Arial" w:hAnsi="Arial" w:cs="Arial"/>
                 <w:b/>
                 <w:sz w:val="28"/>
                 <w:szCs w:val="36"/>
@@ -681,7 +166,7 @@
             </w:pPr>
             <w:r>
               <w:rPr>
-                <w:rFonts w:ascii="Bookman Old Style" w:hAnsi="Bookman Old Style" w:cs="Arial"/>
+                <w:rFonts w:hint="default" w:ascii="Arial" w:hAnsi="Arial" w:cs="Arial"/>
                 <w:b/>
                 <w:sz w:val="28"/>
                 <w:szCs w:val="36"/>
@@ -695,7 +180,7 @@
               <w:ind w:right="175"/>
               <w:jc w:val="center"/>
               <w:rPr>
-                <w:rFonts w:ascii="Bookman Old Style" w:hAnsi="Bookman Old Style" w:cs="Arial"/>
+                <w:rFonts w:hint="default" w:ascii="Arial" w:hAnsi="Arial" w:cs="Arial"/>
                 <w:b/>
                 <w:sz w:val="36"/>
                 <w:szCs w:val="36"/>
@@ -703,7 +188,7 @@
             </w:pPr>
             <w:r>
               <w:rPr>
-                <w:rFonts w:ascii="Bookman Old Style" w:hAnsi="Bookman Old Style" w:cs="Arial"/>
+                <w:rFonts w:hint="default" w:ascii="Arial" w:hAnsi="Arial" w:cs="Arial"/>
                 <w:b/>
                 <w:sz w:val="36"/>
                 <w:szCs w:val="36"/>
@@ -716,7 +201,7 @@
               <w:spacing w:after="0" w:line="240" w:lineRule="auto"/>
               <w:ind w:right="175"/>
               <w:rPr>
-                <w:rFonts w:ascii="Bookman Old Style" w:hAnsi="Bookman Old Style" w:cs="Arial"/>
+                <w:rFonts w:hint="default" w:ascii="Arial" w:hAnsi="Arial" w:cs="Arial"/>
                 <w:b/>
                 <w:sz w:val="36"/>
                 <w:szCs w:val="36"/>
@@ -724,20 +209,20 @@
             </w:pPr>
             <w:r>
               <w:rPr>
-                <w:rFonts w:ascii="Bookman Old Style" w:hAnsi="Bookman Old Style" w:cs="Arial"/>
+                <w:rFonts w:hint="default" w:ascii="Arial" w:hAnsi="Arial" w:cs="Arial"/>
               </w:rPr>
               <w:t>Jl. Bathin Muhammad Ali Desa Berakit Kecamatan Teluk</w:t>
             </w:r>
             <w:r>
               <w:rPr>
-                <w:rFonts w:hint="default" w:ascii="Bookman Old Style" w:hAnsi="Bookman Old Style" w:cs="Arial"/>
+                <w:rFonts w:hint="default" w:ascii="Arial" w:hAnsi="Arial" w:cs="Arial"/>
                 <w:lang w:val="en-US"/>
               </w:rPr>
               <w:t xml:space="preserve"> S</w:t>
             </w:r>
             <w:r>
               <w:rPr>
-                <w:rFonts w:ascii="Bookman Old Style" w:hAnsi="Bookman Old Style" w:cs="Arial"/>
+                <w:rFonts w:hint="default" w:ascii="Arial" w:hAnsi="Arial" w:cs="Arial"/>
               </w:rPr>
               <w:t>ebong</w:t>
             </w:r>
@@ -748,29 +233,38 @@
               <w:ind w:right="175"/>
               <w:jc w:val="center"/>
               <w:rPr>
-                <w:rFonts w:ascii="Bookman Old Style" w:hAnsi="Bookman Old Style" w:cs="Arial"/>
+                <w:rFonts w:hint="default" w:ascii="Arial" w:hAnsi="Arial" w:cs="Arial"/>
                 <w:color w:val="000000" w:themeColor="text1"/>
               </w:rPr>
             </w:pPr>
             <w:r>
               <w:rPr>
-                <w:rFonts w:ascii="Bookman Old Style" w:hAnsi="Bookman Old Style" w:cs="Arial"/>
+                <w:rFonts w:hint="default" w:ascii="Arial" w:hAnsi="Arial" w:cs="Arial"/>
               </w:rPr>
               <w:t xml:space="preserve">Email: </w:t>
             </w:r>
             <w:r>
+              <w:rPr>
+                <w:rFonts w:hint="default" w:ascii="Arial" w:hAnsi="Arial" w:cs="Arial"/>
+              </w:rPr>
               <w:fldChar w:fldCharType="begin"/>
             </w:r>
             <w:r>
+              <w:rPr>
+                <w:rFonts w:hint="default" w:ascii="Arial" w:hAnsi="Arial" w:cs="Arial"/>
+              </w:rPr>
               <w:instrText xml:space="preserve"> HYPERLINK "mailto:pkm.berakit@gmail.com" </w:instrText>
             </w:r>
             <w:r>
+              <w:rPr>
+                <w:rFonts w:hint="default" w:ascii="Arial" w:hAnsi="Arial" w:cs="Arial"/>
+              </w:rPr>
               <w:fldChar w:fldCharType="separate"/>
             </w:r>
             <w:r>
               <w:rPr>
                 <w:rStyle w:val="7"/>
-                <w:rFonts w:ascii="Bookman Old Style" w:hAnsi="Bookman Old Style" w:cs="Arial"/>
+                <w:rFonts w:hint="default" w:ascii="Arial" w:hAnsi="Arial" w:cs="Arial"/>
                 <w:color w:val="000000" w:themeColor="text1"/>
                 <w:u w:val="none"/>
               </w:rPr>
@@ -779,7 +273,7 @@
             <w:r>
               <w:rPr>
                 <w:rStyle w:val="7"/>
-                <w:rFonts w:ascii="Bookman Old Style" w:hAnsi="Bookman Old Style" w:cs="Arial"/>
+                <w:rFonts w:hint="default" w:ascii="Arial" w:hAnsi="Arial" w:cs="Arial"/>
                 <w:color w:val="000000" w:themeColor="text1"/>
                 <w:u w:val="none"/>
               </w:rPr>
@@ -802,36 +296,177 @@
     </w:tbl>
     <w:p>
       <w:pPr>
-        <w:spacing w:line="360" w:lineRule="auto"/>
+        <w:keepNext w:val="0"/>
+        <w:keepLines w:val="0"/>
+        <w:pageBreakBefore w:val="0"/>
+        <w:widowControl/>
+        <w:kinsoku/>
+        <w:wordWrap/>
+        <w:overflowPunct/>
+        <w:topLinePunct w:val="0"/>
+        <w:autoSpaceDE/>
+        <w:autoSpaceDN/>
+        <w:bidi w:val="0"/>
+        <w:adjustRightInd/>
+        <w:snapToGrid/>
+        <w:spacing w:after="80" w:line="240" w:lineRule="auto"/>
         <w:jc w:val="center"/>
-        <w:rPr>
-          <w:rFonts w:ascii="Bookman Old Style" w:hAnsi="Bookman Old Style"/>
-          <w:b w:val="0"/>
-          <w:bCs/>
-          <w:sz w:val="24"/>
-          <w:szCs w:val="24"/>
-        </w:rPr>
-      </w:pPr>
-      <w:r>
-        <w:rPr>
-          <w:rFonts w:ascii="Bookman Old Style" w:hAnsi="Bookman Old Style"/>
-          <w:b w:val="0"/>
-          <w:bCs/>
-          <w:sz w:val="24"/>
-          <w:szCs w:val="24"/>
-        </w:rPr>
-        <w:t xml:space="preserve">KERANGKA ACUAN KERJA PELAYANAN KEFARMASIAN DI PUSKESMAS </w:t>
-      </w:r>
-      <w:r>
+        <w:textAlignment w:val="auto"/>
+        <w:rPr>
+          <w:rFonts w:ascii="Bookman Old Style" w:hAnsi="Bookman Old Style"/>
+          <w:b/>
+          <w:bCs w:val="0"/>
+          <w:sz w:val="24"/>
+          <w:szCs w:val="24"/>
+        </w:rPr>
+      </w:pPr>
+    </w:p>
+    <w:p>
+      <w:pPr>
+        <w:keepNext w:val="0"/>
+        <w:keepLines w:val="0"/>
+        <w:pageBreakBefore w:val="0"/>
+        <w:widowControl/>
+        <w:kinsoku/>
+        <w:wordWrap/>
+        <w:overflowPunct/>
+        <w:topLinePunct w:val="0"/>
+        <w:autoSpaceDE/>
+        <w:autoSpaceDN/>
+        <w:bidi w:val="0"/>
+        <w:adjustRightInd/>
+        <w:snapToGrid/>
+        <w:spacing w:after="80" w:line="240" w:lineRule="auto"/>
+        <w:jc w:val="center"/>
+        <w:textAlignment w:val="auto"/>
+        <w:rPr>
+          <w:rFonts w:ascii="Bookman Old Style" w:hAnsi="Bookman Old Style"/>
+          <w:b/>
+          <w:bCs w:val="0"/>
+          <w:sz w:val="24"/>
+          <w:szCs w:val="24"/>
+        </w:rPr>
+      </w:pPr>
+      <w:bookmarkStart w:id="0" w:name="_GoBack"/>
+      <w:bookmarkEnd w:id="0"/>
+      <w:r>
+        <w:rPr>
+          <w:rFonts w:ascii="Bookman Old Style" w:hAnsi="Bookman Old Style"/>
+          <w:b/>
+          <w:bCs w:val="0"/>
+          <w:sz w:val="24"/>
+          <w:szCs w:val="24"/>
+        </w:rPr>
+        <w:t>KERANGKA ACUAN KERJA</w:t>
+      </w:r>
+    </w:p>
+    <w:p>
+      <w:pPr>
+        <w:keepNext w:val="0"/>
+        <w:keepLines w:val="0"/>
+        <w:pageBreakBefore w:val="0"/>
+        <w:widowControl/>
+        <w:kinsoku/>
+        <w:wordWrap/>
+        <w:overflowPunct/>
+        <w:topLinePunct w:val="0"/>
+        <w:autoSpaceDE/>
+        <w:autoSpaceDN/>
+        <w:bidi w:val="0"/>
+        <w:adjustRightInd/>
+        <w:snapToGrid/>
+        <w:spacing w:after="80" w:line="240" w:lineRule="auto"/>
+        <w:jc w:val="center"/>
+        <w:textAlignment w:val="auto"/>
         <w:rPr>
           <w:rFonts w:hint="default" w:ascii="Bookman Old Style" w:hAnsi="Bookman Old Style"/>
-          <w:b w:val="0"/>
-          <w:bCs/>
+          <w:b/>
+          <w:bCs w:val="0"/>
           <w:sz w:val="24"/>
           <w:szCs w:val="24"/>
           <w:lang w:val="en-US"/>
         </w:rPr>
+      </w:pPr>
+      <w:r>
+        <w:rPr>
+          <w:rFonts w:ascii="Bookman Old Style" w:hAnsi="Bookman Old Style"/>
+          <w:b/>
+          <w:bCs w:val="0"/>
+          <w:sz w:val="24"/>
+          <w:szCs w:val="24"/>
+        </w:rPr>
+        <w:t>PELAYANAN KEFARMASIAN DI</w:t>
+      </w:r>
+      <w:r>
+        <w:rPr>
+          <w:rFonts w:hint="default" w:ascii="Bookman Old Style" w:hAnsi="Bookman Old Style"/>
+          <w:b/>
+          <w:bCs w:val="0"/>
+          <w:sz w:val="24"/>
+          <w:szCs w:val="24"/>
+          <w:lang w:val="en-US"/>
+        </w:rPr>
+        <w:t xml:space="preserve"> UPTD</w:t>
+      </w:r>
+      <w:r>
+        <w:rPr>
+          <w:rFonts w:ascii="Bookman Old Style" w:hAnsi="Bookman Old Style"/>
+          <w:b/>
+          <w:bCs w:val="0"/>
+          <w:sz w:val="24"/>
+          <w:szCs w:val="24"/>
+        </w:rPr>
+        <w:t xml:space="preserve"> PUSKESMAS </w:t>
+      </w:r>
+      <w:r>
+        <w:rPr>
+          <w:rFonts w:hint="default" w:ascii="Bookman Old Style" w:hAnsi="Bookman Old Style"/>
+          <w:b/>
+          <w:bCs w:val="0"/>
+          <w:sz w:val="24"/>
+          <w:szCs w:val="24"/>
+          <w:lang w:val="en-US"/>
+        </w:rPr>
         <w:t>BERAKIT</w:t>
+      </w:r>
+    </w:p>
+    <w:p>
+      <w:pPr>
+        <w:keepNext w:val="0"/>
+        <w:keepLines w:val="0"/>
+        <w:pageBreakBefore w:val="0"/>
+        <w:widowControl/>
+        <w:kinsoku/>
+        <w:wordWrap/>
+        <w:overflowPunct/>
+        <w:topLinePunct w:val="0"/>
+        <w:autoSpaceDE/>
+        <w:autoSpaceDN/>
+        <w:bidi w:val="0"/>
+        <w:adjustRightInd/>
+        <w:snapToGrid/>
+        <w:spacing w:after="80" w:line="240" w:lineRule="auto"/>
+        <w:jc w:val="center"/>
+        <w:textAlignment w:val="auto"/>
+        <w:rPr>
+          <w:rFonts w:hint="default" w:ascii="Bookman Old Style" w:hAnsi="Bookman Old Style"/>
+          <w:b/>
+          <w:bCs w:val="0"/>
+          <w:sz w:val="24"/>
+          <w:szCs w:val="24"/>
+          <w:lang w:val="en-US"/>
+        </w:rPr>
+      </w:pPr>
+      <w:r>
+        <w:rPr>
+          <w:rFonts w:hint="default" w:ascii="Bookman Old Style" w:hAnsi="Bookman Old Style"/>
+          <w:b/>
+          <w:bCs w:val="0"/>
+          <w:sz w:val="24"/>
+          <w:szCs w:val="24"/>
+          <w:lang w:val="en-US"/>
+        </w:rPr>
+        <w:t>Nomor 155/KAK/3/2024</w:t>
       </w:r>
     </w:p>
     <w:p>
@@ -3210,8 +2845,6 @@
         </w:rPr>
         <w:t>Hasil Evaluasi kegiatan ditindaklanjuti dan di sampaikan pada rapat lintas sektoral</w:t>
       </w:r>
-      <w:bookmarkStart w:id="0" w:name="_GoBack"/>
-      <w:bookmarkEnd w:id="0"/>
     </w:p>
     <w:sectPr>
       <w:pgSz w:w="11906" w:h="16838"/>

</xml_diff>